<commit_message>
Updated home quarantine procedures and form
</commit_message>
<xml_diff>
--- a/assets/borang-hso-en.docx
+++ b/assets/borang-hso-en.docx
@@ -1,13 +1,13 @@
 
 <file path=word/document.xml><?xml version="1.0" encoding="utf-8"?>
-<w:document xmlns:wpc="http://schemas.microsoft.com/office/word/2010/wordprocessingCanvas" xmlns:cx="http://schemas.microsoft.com/office/drawing/2014/chartex" xmlns:cx1="http://schemas.microsoft.com/office/drawing/2015/9/8/chartex" xmlns:cx2="http://schemas.microsoft.com/office/drawing/2015/10/21/chartex" xmlns:cx3="http://schemas.microsoft.com/office/drawing/2016/5/9/chartex" xmlns:cx4="http://schemas.microsoft.com/office/drawing/2016/5/10/chartex" xmlns:cx5="http://schemas.microsoft.com/office/drawing/2016/5/11/chartex" xmlns:cx6="http://schemas.microsoft.com/office/drawing/2016/5/12/chartex" xmlns:cx7="http://schemas.microsoft.com/office/drawing/2016/5/13/chartex" xmlns:cx8="http://schemas.microsoft.com/office/drawing/2016/5/14/chartex" xmlns:mc="http://schemas.openxmlformats.org/markup-compatibility/2006" xmlns:aink="http://schemas.microsoft.com/office/drawing/2016/ink" xmlns:am3d="http://schemas.microsoft.com/office/drawing/2017/model3d" xmlns:o="urn:schemas-microsoft-com:office:office" xmlns:r="http://schemas.openxmlformats.org/officeDocument/2006/relationships" xmlns:m="http://schemas.openxmlformats.org/officeDocument/2006/math" xmlns:v="urn:schemas-microsoft-com:vml" xmlns:wp14="http://schemas.microsoft.com/office/word/2010/wordprocessingDrawing" xmlns:wp="http://schemas.openxmlformats.org/drawingml/2006/wordprocessingDrawing" xmlns:w10="urn:schemas-microsoft-com:office:word" xmlns:w="http://schemas.openxmlformats.org/wordprocessingml/2006/main" xmlns:w14="http://schemas.microsoft.com/office/word/2010/wordml" xmlns:w15="http://schemas.microsoft.com/office/word/2012/wordml" xmlns:w16cex="http://schemas.microsoft.com/office/word/2018/wordml/cex" xmlns:w16cid="http://schemas.microsoft.com/office/word/2016/wordml/cid" xmlns:w16="http://schemas.microsoft.com/office/word/2018/wordml" xmlns:w16se="http://schemas.microsoft.com/office/word/2015/wordml/symex" xmlns:wpg="http://schemas.microsoft.com/office/word/2010/wordprocessingGroup" xmlns:wpi="http://schemas.microsoft.com/office/word/2010/wordprocessingInk" xmlns:wne="http://schemas.microsoft.com/office/word/2006/wordml" xmlns:wps="http://schemas.microsoft.com/office/word/2010/wordprocessingShape" mc:Ignorable="w14 w15 w16se w16cid w16 w16cex wp14">
+<w:document xmlns:wpc="http://schemas.microsoft.com/office/word/2010/wordprocessingCanvas" xmlns:cx="http://schemas.microsoft.com/office/drawing/2014/chartex" xmlns:cx1="http://schemas.microsoft.com/office/drawing/2015/9/8/chartex" xmlns:cx2="http://schemas.microsoft.com/office/drawing/2015/10/21/chartex" xmlns:cx3="http://schemas.microsoft.com/office/drawing/2016/5/9/chartex" xmlns:cx4="http://schemas.microsoft.com/office/drawing/2016/5/10/chartex" xmlns:cx5="http://schemas.microsoft.com/office/drawing/2016/5/11/chartex" xmlns:cx6="http://schemas.microsoft.com/office/drawing/2016/5/12/chartex" xmlns:cx7="http://schemas.microsoft.com/office/drawing/2016/5/13/chartex" xmlns:cx8="http://schemas.microsoft.com/office/drawing/2016/5/14/chartex" xmlns:mc="http://schemas.openxmlformats.org/markup-compatibility/2006" xmlns:aink="http://schemas.microsoft.com/office/drawing/2016/ink" xmlns:am3d="http://schemas.microsoft.com/office/drawing/2017/model3d" xmlns:o="urn:schemas-microsoft-com:office:office" xmlns:r="http://schemas.openxmlformats.org/officeDocument/2006/relationships" xmlns:m="http://schemas.openxmlformats.org/officeDocument/2006/math" xmlns:v="urn:schemas-microsoft-com:vml" xmlns:wp14="http://schemas.microsoft.com/office/word/2010/wordprocessingDrawing" xmlns:wp="http://schemas.openxmlformats.org/drawingml/2006/wordprocessingDrawing" xmlns:w10="urn:schemas-microsoft-com:office:word" xmlns:w="http://schemas.openxmlformats.org/wordprocessingml/2006/main" xmlns:w14="http://schemas.microsoft.com/office/word/2010/wordml" xmlns:w15="http://schemas.microsoft.com/office/word/2012/wordml" xmlns:w16cex="http://schemas.microsoft.com/office/word/2018/wordml/cex" xmlns:w16cid="http://schemas.microsoft.com/office/word/2016/wordml/cid" xmlns:w16="http://schemas.microsoft.com/office/word/2018/wordml" xmlns:w16sdtdh="http://schemas.microsoft.com/office/word/2020/wordml/sdtdatahash" xmlns:w16se="http://schemas.microsoft.com/office/word/2015/wordml/symex" xmlns:wpg="http://schemas.microsoft.com/office/word/2010/wordprocessingGroup" xmlns:wpi="http://schemas.microsoft.com/office/word/2010/wordprocessingInk" xmlns:wne="http://schemas.microsoft.com/office/word/2006/wordml" xmlns:wps="http://schemas.microsoft.com/office/word/2010/wordprocessingShape" mc:Ignorable="w14 w15 w16se w16cid w16 w16cex w16sdtdh wp14">
   <w:body>
     <w:p>
       <w:pPr>
         <w:shd w:val="clear" w:color="auto" w:fill="FFFFFF"/>
         <w:spacing w:after="0" w:line="240" w:lineRule="auto"/>
         <w:rPr>
-          <w:rFonts w:eastAsia="Times New Roman" w:cstheme="minorHAnsi"/>
+          <w:rFonts w:ascii="Tahoma" w:eastAsia="Times New Roman" w:hAnsi="Tahoma" w:cs="Tahoma"/>
           <w:b/>
           <w:bCs/>
           <w:color w:val="000000"/>
@@ -23,7 +23,7 @@
         <w:shd w:val="clear" w:color="auto" w:fill="FFFFFF"/>
         <w:spacing w:after="0" w:line="240" w:lineRule="auto"/>
         <w:rPr>
-          <w:rFonts w:eastAsia="Times New Roman" w:cstheme="minorHAnsi"/>
+          <w:rFonts w:ascii="Tahoma" w:eastAsia="Times New Roman" w:hAnsi="Tahoma" w:cs="Tahoma"/>
           <w:b/>
           <w:bCs/>
           <w:color w:val="000000"/>
@@ -34,7 +34,7 @@
       </w:pPr>
       <w:r>
         <w:rPr>
-          <w:rFonts w:eastAsia="Times New Roman" w:cstheme="minorHAnsi"/>
+          <w:rFonts w:ascii="Tahoma" w:eastAsia="Times New Roman" w:hAnsi="Tahoma" w:cs="Tahoma"/>
           <w:b/>
           <w:bCs/>
           <w:color w:val="000000"/>
@@ -51,7 +51,7 @@
         <w:shd w:val="clear" w:color="auto" w:fill="FFFFFF"/>
         <w:spacing w:after="0" w:line="240" w:lineRule="auto"/>
         <w:rPr>
-          <w:rFonts w:eastAsia="Times New Roman" w:cstheme="minorHAnsi"/>
+          <w:rFonts w:ascii="Tahoma" w:eastAsia="Times New Roman" w:hAnsi="Tahoma" w:cs="Tahoma"/>
           <w:color w:val="000000"/>
           <w:sz w:val="20"/>
           <w:szCs w:val="20"/>
@@ -61,7 +61,7 @@
       </w:pPr>
       <w:r>
         <w:rPr>
-          <w:rFonts w:eastAsia="Times New Roman" w:cstheme="minorHAnsi"/>
+          <w:rFonts w:ascii="Tahoma" w:eastAsia="Times New Roman" w:hAnsi="Tahoma" w:cs="Tahoma"/>
           <w:color w:val="000000"/>
           <w:sz w:val="20"/>
           <w:szCs w:val="20"/>
@@ -75,6 +75,10 @@
       <w:tblPr>
         <w:tblStyle w:val="TableGrid"/>
         <w:tblW w:w="0" w:type="auto"/>
+        <w:tblCellMar>
+          <w:top w:w="85" w:type="dxa"/>
+          <w:bottom w:w="85" w:type="dxa"/>
+        </w:tblCellMar>
         <w:tblLook w:val="04A0" w:firstRow="1" w:lastRow="0" w:firstColumn="1" w:lastColumn="0" w:noHBand="0" w:noVBand="1"/>
       </w:tblPr>
       <w:tblGrid>
@@ -90,16 +94,16 @@
           <w:p>
             <w:pPr>
               <w:rPr>
-                <w:rFonts w:eastAsia="Times New Roman" w:cstheme="minorHAnsi"/>
-                <w:color w:val="000000"/>
-                <w:sz w:val="20"/>
-                <w:szCs w:val="20"/>
-                <w:lang w:eastAsia="en-MY"/>
-              </w:rPr>
-            </w:pPr>
-            <w:r>
-              <w:rPr>
-                <w:rFonts w:eastAsia="Times New Roman" w:cstheme="minorHAnsi"/>
+                <w:rFonts w:ascii="Tahoma" w:eastAsia="Times New Roman" w:hAnsi="Tahoma" w:cs="Tahoma"/>
+                <w:color w:val="000000"/>
+                <w:sz w:val="20"/>
+                <w:szCs w:val="20"/>
+                <w:lang w:eastAsia="en-MY"/>
+              </w:rPr>
+            </w:pPr>
+            <w:r>
+              <w:rPr>
+                <w:rFonts w:ascii="Tahoma" w:eastAsia="Times New Roman" w:hAnsi="Tahoma" w:cs="Tahoma"/>
                 <w:color w:val="000000"/>
                 <w:sz w:val="20"/>
                 <w:szCs w:val="20"/>
@@ -117,17 +121,17 @@
             <w:pPr>
               <w:shd w:val="clear" w:color="auto" w:fill="FFFFFF"/>
               <w:rPr>
-                <w:rFonts w:eastAsia="Times New Roman" w:cstheme="minorHAnsi"/>
-                <w:color w:val="000000"/>
-                <w:sz w:val="20"/>
-                <w:szCs w:val="20"/>
-                <w:shd w:val="clear" w:color="auto" w:fill="FFFFFF"/>
-                <w:lang w:eastAsia="en-MY"/>
-              </w:rPr>
-            </w:pPr>
-            <w:r>
-              <w:rPr>
-                <w:rFonts w:eastAsia="Times New Roman" w:cstheme="minorHAnsi"/>
+                <w:rFonts w:ascii="Tahoma" w:eastAsia="Times New Roman" w:hAnsi="Tahoma" w:cs="Tahoma"/>
+                <w:color w:val="000000"/>
+                <w:sz w:val="20"/>
+                <w:szCs w:val="20"/>
+                <w:shd w:val="clear" w:color="auto" w:fill="FFFFFF"/>
+                <w:lang w:eastAsia="en-MY"/>
+              </w:rPr>
+            </w:pPr>
+            <w:r>
+              <w:rPr>
+                <w:rFonts w:ascii="Tahoma" w:eastAsia="Times New Roman" w:hAnsi="Tahoma" w:cs="Tahoma"/>
                 <w:color w:val="000000"/>
                 <w:sz w:val="20"/>
                 <w:szCs w:val="20"/>
@@ -140,7 +144,7 @@
           <w:p>
             <w:pPr>
               <w:rPr>
-                <w:rFonts w:eastAsia="Times New Roman" w:cstheme="minorHAnsi"/>
+                <w:rFonts w:ascii="Tahoma" w:eastAsia="Times New Roman" w:hAnsi="Tahoma" w:cs="Tahoma"/>
                 <w:color w:val="000000"/>
                 <w:sz w:val="20"/>
                 <w:szCs w:val="20"/>
@@ -156,7 +160,7 @@
           <w:p>
             <w:pPr>
               <w:rPr>
-                <w:rFonts w:eastAsia="Times New Roman" w:cstheme="minorHAnsi"/>
+                <w:rFonts w:ascii="Tahoma" w:eastAsia="Times New Roman" w:hAnsi="Tahoma" w:cs="Tahoma"/>
                 <w:color w:val="000000"/>
                 <w:sz w:val="20"/>
                 <w:szCs w:val="20"/>
@@ -174,16 +178,16 @@
           <w:p>
             <w:pPr>
               <w:rPr>
-                <w:rFonts w:eastAsia="Times New Roman" w:cstheme="minorHAnsi"/>
-                <w:color w:val="000000"/>
-                <w:sz w:val="20"/>
-                <w:szCs w:val="20"/>
-                <w:lang w:eastAsia="en-MY"/>
-              </w:rPr>
-            </w:pPr>
-            <w:r>
-              <w:rPr>
-                <w:rFonts w:eastAsia="Times New Roman" w:cstheme="minorHAnsi"/>
+                <w:rFonts w:ascii="Tahoma" w:eastAsia="Times New Roman" w:hAnsi="Tahoma" w:cs="Tahoma"/>
+                <w:color w:val="000000"/>
+                <w:sz w:val="20"/>
+                <w:szCs w:val="20"/>
+                <w:lang w:eastAsia="en-MY"/>
+              </w:rPr>
+            </w:pPr>
+            <w:r>
+              <w:rPr>
+                <w:rFonts w:ascii="Tahoma" w:eastAsia="Times New Roman" w:hAnsi="Tahoma" w:cs="Tahoma"/>
                 <w:color w:val="000000"/>
                 <w:sz w:val="20"/>
                 <w:szCs w:val="20"/>
@@ -201,7 +205,7 @@
             <w:pPr>
               <w:shd w:val="clear" w:color="auto" w:fill="FFFFFF"/>
               <w:rPr>
-                <w:rFonts w:eastAsia="Times New Roman" w:cstheme="minorHAnsi"/>
+                <w:rFonts w:ascii="Tahoma" w:eastAsia="Times New Roman" w:hAnsi="Tahoma" w:cs="Tahoma"/>
                 <w:b/>
                 <w:bCs/>
                 <w:color w:val="000000"/>
@@ -213,7 +217,7 @@
             </w:pPr>
             <w:r>
               <w:rPr>
-                <w:rFonts w:eastAsia="Times New Roman" w:cstheme="minorHAnsi"/>
+                <w:rFonts w:ascii="Tahoma" w:eastAsia="Times New Roman" w:hAnsi="Tahoma" w:cs="Tahoma"/>
                 <w:color w:val="000000"/>
                 <w:sz w:val="20"/>
                 <w:szCs w:val="20"/>
@@ -224,7 +228,7 @@
             </w:r>
             <w:r>
               <w:rPr>
-                <w:rFonts w:eastAsia="Times New Roman" w:cstheme="minorHAnsi"/>
+                <w:rFonts w:ascii="Tahoma" w:eastAsia="Times New Roman" w:hAnsi="Tahoma" w:cs="Tahoma"/>
                 <w:color w:val="000000"/>
                 <w:sz w:val="20"/>
                 <w:szCs w:val="20"/>
@@ -235,53 +239,42 @@
             </w:r>
             <w:r>
               <w:rPr>
-                <w:rFonts w:eastAsia="Times New Roman" w:cstheme="minorHAnsi"/>
-                <w:color w:val="000000"/>
-                <w:sz w:val="20"/>
-                <w:szCs w:val="20"/>
-                <w:shd w:val="clear" w:color="auto" w:fill="FFFFFF"/>
-                <w:lang w:eastAsia="en-MY"/>
-              </w:rPr>
-              <w:t>) : please write the name and IC/passport number</w:t>
-            </w:r>
-            <w:r>
-              <w:rPr>
-                <w:rFonts w:eastAsia="Times New Roman" w:cstheme="minorHAnsi"/>
-                <w:color w:val="000000"/>
-                <w:sz w:val="20"/>
-                <w:szCs w:val="20"/>
-                <w:shd w:val="clear" w:color="auto" w:fill="FFFFFF"/>
-                <w:lang w:eastAsia="en-MY"/>
-              </w:rPr>
-              <w:t xml:space="preserve"> </w:t>
-            </w:r>
-            <w:r>
-              <w:rPr>
-                <w:rFonts w:eastAsia="Times New Roman" w:cstheme="minorHAnsi"/>
-                <w:color w:val="000000"/>
-                <w:sz w:val="20"/>
-                <w:szCs w:val="20"/>
-                <w:shd w:val="clear" w:color="auto" w:fill="FFFFFF"/>
-                <w:lang w:eastAsia="en-MY"/>
-              </w:rPr>
-              <w:t>with age</w:t>
-            </w:r>
-          </w:p>
-          <w:p>
-            <w:pPr>
-              <w:rPr>
-                <w:rFonts w:eastAsia="Times New Roman" w:cstheme="minorHAnsi"/>
-                <w:color w:val="000000"/>
-                <w:sz w:val="20"/>
-                <w:szCs w:val="20"/>
-                <w:lang w:eastAsia="en-MY"/>
-              </w:rPr>
-            </w:pPr>
-          </w:p>
-          <w:p>
-            <w:pPr>
-              <w:rPr>
-                <w:rFonts w:eastAsia="Times New Roman" w:cstheme="minorHAnsi"/>
+                <w:rFonts w:ascii="Tahoma" w:eastAsia="Times New Roman" w:hAnsi="Tahoma" w:cs="Tahoma"/>
+                <w:color w:val="000000"/>
+                <w:sz w:val="20"/>
+                <w:szCs w:val="20"/>
+                <w:shd w:val="clear" w:color="auto" w:fill="FFFFFF"/>
+                <w:lang w:eastAsia="en-MY"/>
+              </w:rPr>
+              <w:t>): please write the name and IC/passport number</w:t>
+            </w:r>
+            <w:r>
+              <w:rPr>
+                <w:rFonts w:ascii="Tahoma" w:eastAsia="Times New Roman" w:hAnsi="Tahoma" w:cs="Tahoma"/>
+                <w:color w:val="000000"/>
+                <w:sz w:val="20"/>
+                <w:szCs w:val="20"/>
+                <w:shd w:val="clear" w:color="auto" w:fill="FFFFFF"/>
+                <w:lang w:eastAsia="en-MY"/>
+              </w:rPr>
+              <w:t xml:space="preserve"> with age</w:t>
+            </w:r>
+          </w:p>
+          <w:p>
+            <w:pPr>
+              <w:rPr>
+                <w:rFonts w:ascii="Tahoma" w:eastAsia="Times New Roman" w:hAnsi="Tahoma" w:cs="Tahoma"/>
+                <w:color w:val="000000"/>
+                <w:sz w:val="20"/>
+                <w:szCs w:val="20"/>
+                <w:lang w:eastAsia="en-MY"/>
+              </w:rPr>
+            </w:pPr>
+          </w:p>
+          <w:p>
+            <w:pPr>
+              <w:rPr>
+                <w:rFonts w:ascii="Tahoma" w:eastAsia="Times New Roman" w:hAnsi="Tahoma" w:cs="Tahoma"/>
                 <w:color w:val="000000"/>
                 <w:sz w:val="20"/>
                 <w:szCs w:val="20"/>
@@ -297,17 +290,17 @@
           <w:p>
             <w:pPr>
               <w:rPr>
-                <w:rFonts w:eastAsia="Times New Roman" w:cstheme="minorHAnsi"/>
-                <w:color w:val="000000"/>
-                <w:sz w:val="20"/>
-                <w:szCs w:val="20"/>
-                <w:lang w:eastAsia="en-MY"/>
-              </w:rPr>
-            </w:pPr>
-            <w:r>
-              <w:rPr>
-                <w:rFonts w:eastAsia="Times New Roman" w:cstheme="minorHAnsi"/>
-                <w:color w:val="000000"/>
+                <w:rFonts w:ascii="Tahoma" w:eastAsia="Times New Roman" w:hAnsi="Tahoma" w:cs="Tahoma"/>
+                <w:color w:val="FF0000"/>
+                <w:sz w:val="20"/>
+                <w:szCs w:val="20"/>
+                <w:lang w:eastAsia="en-MY"/>
+              </w:rPr>
+            </w:pPr>
+            <w:r>
+              <w:rPr>
+                <w:rFonts w:ascii="Tahoma" w:eastAsia="Times New Roman" w:hAnsi="Tahoma" w:cs="Tahoma"/>
+                <w:color w:val="FF0000"/>
                 <w:sz w:val="20"/>
                 <w:szCs w:val="20"/>
                 <w:lang w:eastAsia="en-MY"/>
@@ -316,8 +309,8 @@
             </w:r>
             <w:r>
               <w:rPr>
-                <w:rFonts w:eastAsia="Times New Roman" w:cstheme="minorHAnsi"/>
-                <w:color w:val="000000"/>
+                <w:rFonts w:ascii="Tahoma" w:eastAsia="Times New Roman" w:hAnsi="Tahoma" w:cs="Tahoma"/>
+                <w:color w:val="FF0000"/>
                 <w:sz w:val="20"/>
                 <w:szCs w:val="20"/>
                 <w:lang w:eastAsia="en-MY"/>
@@ -328,7 +321,7 @@
           <w:p>
             <w:pPr>
               <w:rPr>
-                <w:rFonts w:eastAsia="Times New Roman" w:cstheme="minorHAnsi"/>
+                <w:rFonts w:ascii="Tahoma" w:eastAsia="Times New Roman" w:hAnsi="Tahoma" w:cs="Tahoma"/>
                 <w:color w:val="000000"/>
                 <w:sz w:val="20"/>
                 <w:szCs w:val="20"/>
@@ -346,16 +339,16 @@
           <w:p>
             <w:pPr>
               <w:rPr>
-                <w:rFonts w:eastAsia="Times New Roman" w:cstheme="minorHAnsi"/>
-                <w:color w:val="000000"/>
-                <w:sz w:val="20"/>
-                <w:szCs w:val="20"/>
-                <w:lang w:eastAsia="en-MY"/>
-              </w:rPr>
-            </w:pPr>
-            <w:r>
-              <w:rPr>
-                <w:rFonts w:eastAsia="Times New Roman" w:cstheme="minorHAnsi"/>
+                <w:rFonts w:ascii="Tahoma" w:eastAsia="Times New Roman" w:hAnsi="Tahoma" w:cs="Tahoma"/>
+                <w:color w:val="000000"/>
+                <w:sz w:val="20"/>
+                <w:szCs w:val="20"/>
+                <w:lang w:eastAsia="en-MY"/>
+              </w:rPr>
+            </w:pPr>
+            <w:r>
+              <w:rPr>
+                <w:rFonts w:ascii="Tahoma" w:eastAsia="Times New Roman" w:hAnsi="Tahoma" w:cs="Tahoma"/>
                 <w:color w:val="000000"/>
                 <w:sz w:val="20"/>
                 <w:szCs w:val="20"/>
@@ -372,16 +365,16 @@
           <w:p>
             <w:pPr>
               <w:rPr>
-                <w:rFonts w:eastAsia="Times New Roman" w:cstheme="minorHAnsi"/>
-                <w:color w:val="000000"/>
-                <w:sz w:val="20"/>
-                <w:szCs w:val="20"/>
-                <w:lang w:eastAsia="en-MY"/>
-              </w:rPr>
-            </w:pPr>
-            <w:r>
-              <w:rPr>
-                <w:rFonts w:eastAsia="Times New Roman" w:cstheme="minorHAnsi"/>
+                <w:rFonts w:ascii="Tahoma" w:eastAsia="Times New Roman" w:hAnsi="Tahoma" w:cs="Tahoma"/>
+                <w:color w:val="000000"/>
+                <w:sz w:val="20"/>
+                <w:szCs w:val="20"/>
+                <w:lang w:eastAsia="en-MY"/>
+              </w:rPr>
+            </w:pPr>
+            <w:r>
+              <w:rPr>
+                <w:rFonts w:ascii="Tahoma" w:eastAsia="Times New Roman" w:hAnsi="Tahoma" w:cs="Tahoma"/>
                 <w:color w:val="000000"/>
                 <w:sz w:val="20"/>
                 <w:szCs w:val="20"/>
@@ -393,7 +386,7 @@
           <w:p>
             <w:pPr>
               <w:rPr>
-                <w:rFonts w:eastAsia="Times New Roman" w:cstheme="minorHAnsi"/>
+                <w:rFonts w:ascii="Tahoma" w:eastAsia="Times New Roman" w:hAnsi="Tahoma" w:cs="Tahoma"/>
                 <w:color w:val="000000"/>
                 <w:sz w:val="20"/>
                 <w:szCs w:val="20"/>
@@ -409,7 +402,7 @@
           <w:p>
             <w:pPr>
               <w:rPr>
-                <w:rFonts w:eastAsia="Times New Roman" w:cstheme="minorHAnsi"/>
+                <w:rFonts w:ascii="Tahoma" w:eastAsia="Times New Roman" w:hAnsi="Tahoma" w:cs="Tahoma"/>
                 <w:color w:val="000000"/>
                 <w:sz w:val="20"/>
                 <w:szCs w:val="20"/>
@@ -427,16 +420,16 @@
           <w:p>
             <w:pPr>
               <w:rPr>
-                <w:rFonts w:eastAsia="Times New Roman" w:cstheme="minorHAnsi"/>
-                <w:color w:val="000000"/>
-                <w:sz w:val="20"/>
-                <w:szCs w:val="20"/>
-                <w:lang w:eastAsia="en-MY"/>
-              </w:rPr>
-            </w:pPr>
-            <w:r>
-              <w:rPr>
-                <w:rFonts w:eastAsia="Times New Roman" w:cstheme="minorHAnsi"/>
+                <w:rFonts w:ascii="Tahoma" w:eastAsia="Times New Roman" w:hAnsi="Tahoma" w:cs="Tahoma"/>
+                <w:color w:val="000000"/>
+                <w:sz w:val="20"/>
+                <w:szCs w:val="20"/>
+                <w:lang w:eastAsia="en-MY"/>
+              </w:rPr>
+            </w:pPr>
+            <w:r>
+              <w:rPr>
+                <w:rFonts w:ascii="Tahoma" w:eastAsia="Times New Roman" w:hAnsi="Tahoma" w:cs="Tahoma"/>
                 <w:color w:val="000000"/>
                 <w:sz w:val="20"/>
                 <w:szCs w:val="20"/>
@@ -454,24 +447,35 @@
             <w:pPr>
               <w:shd w:val="clear" w:color="auto" w:fill="FFFFFF"/>
               <w:rPr>
-                <w:rFonts w:eastAsia="Times New Roman" w:cstheme="minorHAnsi"/>
-                <w:color w:val="000000"/>
-                <w:sz w:val="20"/>
-                <w:szCs w:val="20"/>
-                <w:shd w:val="clear" w:color="auto" w:fill="FFFFFF"/>
-                <w:lang w:eastAsia="en-MY"/>
-              </w:rPr>
-            </w:pPr>
-            <w:r>
-              <w:rPr>
-                <w:rFonts w:eastAsia="Times New Roman" w:cstheme="minorHAnsi"/>
-                <w:color w:val="000000"/>
-                <w:sz w:val="20"/>
-                <w:szCs w:val="20"/>
-                <w:shd w:val="clear" w:color="auto" w:fill="FFFFFF"/>
-                <w:lang w:eastAsia="en-MY"/>
-              </w:rPr>
-              <w:t>State intent of appeal :</w:t>
+                <w:rFonts w:ascii="Tahoma" w:eastAsia="Times New Roman" w:hAnsi="Tahoma" w:cs="Tahoma"/>
+                <w:color w:val="000000"/>
+                <w:sz w:val="20"/>
+                <w:szCs w:val="20"/>
+                <w:shd w:val="clear" w:color="auto" w:fill="FFFFFF"/>
+                <w:lang w:eastAsia="en-MY"/>
+              </w:rPr>
+            </w:pPr>
+            <w:r>
+              <w:rPr>
+                <w:rFonts w:ascii="Tahoma" w:eastAsia="Times New Roman" w:hAnsi="Tahoma" w:cs="Tahoma"/>
+                <w:color w:val="000000"/>
+                <w:sz w:val="20"/>
+                <w:szCs w:val="20"/>
+                <w:shd w:val="clear" w:color="auto" w:fill="FFFFFF"/>
+                <w:lang w:eastAsia="en-MY"/>
+              </w:rPr>
+              <w:t xml:space="preserve">State intent of </w:t>
+            </w:r>
+            <w:r>
+              <w:rPr>
+                <w:rFonts w:ascii="Tahoma" w:eastAsia="Times New Roman" w:hAnsi="Tahoma" w:cs="Tahoma"/>
+                <w:color w:val="000000"/>
+                <w:sz w:val="20"/>
+                <w:szCs w:val="20"/>
+                <w:shd w:val="clear" w:color="auto" w:fill="FFFFFF"/>
+                <w:lang w:eastAsia="en-MY"/>
+              </w:rPr>
+              <w:t>appeal:</w:t>
             </w:r>
           </w:p>
           <w:p>
@@ -482,16 +486,16 @@
                 <w:numId w:val="6"/>
               </w:numPr>
               <w:rPr>
-                <w:rFonts w:eastAsia="Times New Roman" w:cstheme="minorHAnsi"/>
-                <w:color w:val="000000"/>
-                <w:sz w:val="20"/>
-                <w:szCs w:val="20"/>
-                <w:lang w:eastAsia="en-MY"/>
-              </w:rPr>
-            </w:pPr>
-            <w:r>
-              <w:rPr>
-                <w:rFonts w:eastAsia="Times New Roman" w:cstheme="minorHAnsi"/>
+                <w:rFonts w:ascii="Tahoma" w:eastAsia="Times New Roman" w:hAnsi="Tahoma" w:cs="Tahoma"/>
+                <w:color w:val="000000"/>
+                <w:sz w:val="20"/>
+                <w:szCs w:val="20"/>
+                <w:lang w:eastAsia="en-MY"/>
+              </w:rPr>
+            </w:pPr>
+            <w:r>
+              <w:rPr>
+                <w:rFonts w:ascii="Tahoma" w:eastAsia="Times New Roman" w:hAnsi="Tahoma" w:cs="Tahoma"/>
                 <w:color w:val="000000"/>
                 <w:sz w:val="20"/>
                 <w:szCs w:val="20"/>
@@ -508,16 +512,16 @@
                 <w:numId w:val="6"/>
               </w:numPr>
               <w:rPr>
-                <w:rFonts w:eastAsia="Times New Roman" w:cstheme="minorHAnsi"/>
-                <w:color w:val="000000"/>
-                <w:sz w:val="20"/>
-                <w:szCs w:val="20"/>
-                <w:lang w:eastAsia="en-MY"/>
-              </w:rPr>
-            </w:pPr>
-            <w:r>
-              <w:rPr>
-                <w:rFonts w:eastAsia="Times New Roman" w:cstheme="minorHAnsi"/>
+                <w:rFonts w:ascii="Tahoma" w:eastAsia="Times New Roman" w:hAnsi="Tahoma" w:cs="Tahoma"/>
+                <w:color w:val="000000"/>
+                <w:sz w:val="20"/>
+                <w:szCs w:val="20"/>
+                <w:lang w:eastAsia="en-MY"/>
+              </w:rPr>
+            </w:pPr>
+            <w:r>
+              <w:rPr>
+                <w:rFonts w:ascii="Tahoma" w:eastAsia="Times New Roman" w:hAnsi="Tahoma" w:cs="Tahoma"/>
                 <w:color w:val="000000"/>
                 <w:sz w:val="20"/>
                 <w:szCs w:val="20"/>
@@ -534,16 +538,16 @@
                 <w:numId w:val="6"/>
               </w:numPr>
               <w:rPr>
-                <w:rFonts w:eastAsia="Times New Roman" w:cstheme="minorHAnsi"/>
-                <w:color w:val="000000"/>
-                <w:sz w:val="20"/>
-                <w:szCs w:val="20"/>
-                <w:lang w:eastAsia="en-MY"/>
-              </w:rPr>
-            </w:pPr>
-            <w:r>
-              <w:rPr>
-                <w:rFonts w:eastAsia="Times New Roman" w:cstheme="minorHAnsi"/>
+                <w:rFonts w:ascii="Tahoma" w:eastAsia="Times New Roman" w:hAnsi="Tahoma" w:cs="Tahoma"/>
+                <w:color w:val="000000"/>
+                <w:sz w:val="20"/>
+                <w:szCs w:val="20"/>
+                <w:lang w:eastAsia="en-MY"/>
+              </w:rPr>
+            </w:pPr>
+            <w:r>
+              <w:rPr>
+                <w:rFonts w:ascii="Tahoma" w:eastAsia="Times New Roman" w:hAnsi="Tahoma" w:cs="Tahoma"/>
                 <w:color w:val="000000"/>
                 <w:sz w:val="20"/>
                 <w:szCs w:val="20"/>
@@ -560,16 +564,16 @@
                 <w:numId w:val="6"/>
               </w:numPr>
               <w:rPr>
-                <w:rFonts w:eastAsia="Times New Roman" w:cstheme="minorHAnsi"/>
-                <w:color w:val="000000"/>
-                <w:sz w:val="20"/>
-                <w:szCs w:val="20"/>
-                <w:lang w:eastAsia="en-MY"/>
-              </w:rPr>
-            </w:pPr>
-            <w:r>
-              <w:rPr>
-                <w:rFonts w:eastAsia="Times New Roman" w:cstheme="minorHAnsi"/>
+                <w:rFonts w:ascii="Tahoma" w:eastAsia="Times New Roman" w:hAnsi="Tahoma" w:cs="Tahoma"/>
+                <w:color w:val="000000"/>
+                <w:sz w:val="20"/>
+                <w:szCs w:val="20"/>
+                <w:lang w:eastAsia="en-MY"/>
+              </w:rPr>
+            </w:pPr>
+            <w:r>
+              <w:rPr>
+                <w:rFonts w:ascii="Tahoma" w:eastAsia="Times New Roman" w:hAnsi="Tahoma" w:cs="Tahoma"/>
                 <w:color w:val="000000"/>
                 <w:sz w:val="20"/>
                 <w:szCs w:val="20"/>
@@ -586,16 +590,16 @@
                 <w:numId w:val="6"/>
               </w:numPr>
               <w:rPr>
-                <w:rFonts w:eastAsia="Times New Roman" w:cstheme="minorHAnsi"/>
-                <w:color w:val="000000"/>
-                <w:sz w:val="20"/>
-                <w:szCs w:val="20"/>
-                <w:lang w:eastAsia="en-MY"/>
-              </w:rPr>
-            </w:pPr>
-            <w:r>
-              <w:rPr>
-                <w:rFonts w:eastAsia="Times New Roman" w:cstheme="minorHAnsi"/>
+                <w:rFonts w:ascii="Tahoma" w:eastAsia="Times New Roman" w:hAnsi="Tahoma" w:cs="Tahoma"/>
+                <w:color w:val="000000"/>
+                <w:sz w:val="20"/>
+                <w:szCs w:val="20"/>
+                <w:lang w:eastAsia="en-MY"/>
+              </w:rPr>
+            </w:pPr>
+            <w:r>
+              <w:rPr>
+                <w:rFonts w:ascii="Tahoma" w:eastAsia="Times New Roman" w:hAnsi="Tahoma" w:cs="Tahoma"/>
                 <w:color w:val="000000"/>
                 <w:sz w:val="20"/>
                 <w:szCs w:val="20"/>
@@ -612,22 +616,52 @@
                 <w:numId w:val="6"/>
               </w:numPr>
               <w:rPr>
-                <w:rFonts w:eastAsia="Times New Roman" w:cstheme="minorHAnsi"/>
-                <w:color w:val="000000"/>
-                <w:sz w:val="20"/>
-                <w:szCs w:val="20"/>
-                <w:lang w:eastAsia="en-MY"/>
-              </w:rPr>
-            </w:pPr>
-            <w:r>
-              <w:rPr>
-                <w:rFonts w:eastAsia="Times New Roman" w:cstheme="minorHAnsi"/>
-                <w:color w:val="000000"/>
-                <w:sz w:val="20"/>
-                <w:szCs w:val="20"/>
-                <w:lang w:eastAsia="en-MY"/>
-              </w:rPr>
-              <w:t>If applying for pregnant women, kindly state your Expected Date of Delivery-EDD (verified with letter from clinic/hospital)</w:t>
+                <w:rFonts w:ascii="Tahoma" w:eastAsia="Times New Roman" w:hAnsi="Tahoma" w:cs="Tahoma"/>
+                <w:color w:val="000000"/>
+                <w:sz w:val="20"/>
+                <w:szCs w:val="20"/>
+                <w:lang w:eastAsia="en-MY"/>
+              </w:rPr>
+            </w:pPr>
+            <w:r>
+              <w:rPr>
+                <w:rFonts w:ascii="Tahoma" w:eastAsia="Times New Roman" w:hAnsi="Tahoma" w:cs="Tahoma"/>
+                <w:color w:val="000000"/>
+                <w:sz w:val="20"/>
+                <w:szCs w:val="20"/>
+                <w:lang w:eastAsia="en-MY"/>
+              </w:rPr>
+              <w:t>F</w:t>
+            </w:r>
+            <w:r>
+              <w:rPr>
+                <w:rFonts w:ascii="Tahoma" w:eastAsia="Times New Roman" w:hAnsi="Tahoma" w:cs="Tahoma"/>
+                <w:color w:val="000000"/>
+                <w:sz w:val="20"/>
+                <w:szCs w:val="20"/>
+                <w:lang w:eastAsia="en-MY"/>
+              </w:rPr>
+              <w:t>or pregnant women, kindly state your Expected Date of Delivery-EDD (</w:t>
+            </w:r>
+            <w:r>
+              <w:rPr>
+                <w:rFonts w:ascii="Tahoma" w:eastAsia="Times New Roman" w:hAnsi="Tahoma" w:cs="Tahoma"/>
+                <w:color w:val="000000"/>
+                <w:sz w:val="20"/>
+                <w:szCs w:val="20"/>
+                <w:lang w:eastAsia="en-MY"/>
+              </w:rPr>
+              <w:t>supported</w:t>
+            </w:r>
+            <w:r>
+              <w:rPr>
+                <w:rFonts w:ascii="Tahoma" w:eastAsia="Times New Roman" w:hAnsi="Tahoma" w:cs="Tahoma"/>
+                <w:color w:val="000000"/>
+                <w:sz w:val="20"/>
+                <w:szCs w:val="20"/>
+                <w:lang w:eastAsia="en-MY"/>
+              </w:rPr>
+              <w:t xml:space="preserve"> with letter from clinic/hospital)</w:t>
             </w:r>
           </w:p>
           <w:p>
@@ -635,7 +669,7 @@
               <w:pStyle w:val="ListParagraph"/>
               <w:ind w:left="360"/>
               <w:rPr>
-                <w:rFonts w:eastAsia="Times New Roman" w:cstheme="minorHAnsi"/>
+                <w:rFonts w:ascii="Tahoma" w:eastAsia="Times New Roman" w:hAnsi="Tahoma" w:cs="Tahoma"/>
                 <w:color w:val="000000"/>
                 <w:sz w:val="20"/>
                 <w:szCs w:val="20"/>
@@ -651,7 +685,7 @@
           <w:p>
             <w:pPr>
               <w:rPr>
-                <w:rFonts w:eastAsia="Times New Roman" w:cstheme="minorHAnsi"/>
+                <w:rFonts w:ascii="Tahoma" w:eastAsia="Times New Roman" w:hAnsi="Tahoma" w:cs="Tahoma"/>
                 <w:color w:val="000000"/>
                 <w:sz w:val="20"/>
                 <w:szCs w:val="20"/>
@@ -669,16 +703,16 @@
           <w:p>
             <w:pPr>
               <w:rPr>
-                <w:rFonts w:eastAsia="Times New Roman" w:cstheme="minorHAnsi"/>
-                <w:color w:val="000000"/>
-                <w:sz w:val="20"/>
-                <w:szCs w:val="20"/>
-                <w:lang w:eastAsia="en-MY"/>
-              </w:rPr>
-            </w:pPr>
-            <w:r>
-              <w:rPr>
-                <w:rFonts w:eastAsia="Times New Roman" w:cstheme="minorHAnsi"/>
+                <w:rFonts w:ascii="Tahoma" w:eastAsia="Times New Roman" w:hAnsi="Tahoma" w:cs="Tahoma"/>
+                <w:color w:val="000000"/>
+                <w:sz w:val="20"/>
+                <w:szCs w:val="20"/>
+                <w:lang w:eastAsia="en-MY"/>
+              </w:rPr>
+            </w:pPr>
+            <w:r>
+              <w:rPr>
+                <w:rFonts w:ascii="Tahoma" w:eastAsia="Times New Roman" w:hAnsi="Tahoma" w:cs="Tahoma"/>
                 <w:color w:val="000000"/>
                 <w:sz w:val="20"/>
                 <w:szCs w:val="20"/>
@@ -696,17 +730,17 @@
             <w:pPr>
               <w:shd w:val="clear" w:color="auto" w:fill="FFFFFF"/>
               <w:rPr>
-                <w:rFonts w:eastAsia="Times New Roman" w:cstheme="minorHAnsi"/>
-                <w:color w:val="000000"/>
-                <w:sz w:val="20"/>
-                <w:szCs w:val="20"/>
-                <w:shd w:val="clear" w:color="auto" w:fill="FFFFFF"/>
-                <w:lang w:eastAsia="en-MY"/>
-              </w:rPr>
-            </w:pPr>
-            <w:r>
-              <w:rPr>
-                <w:rFonts w:eastAsia="Times New Roman" w:cstheme="minorHAnsi"/>
+                <w:rFonts w:ascii="Tahoma" w:eastAsia="Times New Roman" w:hAnsi="Tahoma" w:cs="Tahoma"/>
+                <w:color w:val="000000"/>
+                <w:sz w:val="20"/>
+                <w:szCs w:val="20"/>
+                <w:shd w:val="clear" w:color="auto" w:fill="FFFFFF"/>
+                <w:lang w:eastAsia="en-MY"/>
+              </w:rPr>
+            </w:pPr>
+            <w:r>
+              <w:rPr>
+                <w:rFonts w:ascii="Tahoma" w:eastAsia="Times New Roman" w:hAnsi="Tahoma" w:cs="Tahoma"/>
                 <w:color w:val="000000"/>
                 <w:sz w:val="20"/>
                 <w:szCs w:val="20"/>
@@ -717,7 +751,7 @@
             </w:r>
             <w:r>
               <w:rPr>
-                <w:rFonts w:eastAsia="Times New Roman" w:cstheme="minorHAnsi"/>
+                <w:rFonts w:ascii="Tahoma" w:eastAsia="Times New Roman" w:hAnsi="Tahoma" w:cs="Tahoma"/>
                 <w:b/>
                 <w:bCs/>
                 <w:color w:val="000000"/>
@@ -730,7 +764,7 @@
             </w:r>
             <w:r>
               <w:rPr>
-                <w:rFonts w:eastAsia="Times New Roman" w:cstheme="minorHAnsi"/>
+                <w:rFonts w:ascii="Tahoma" w:eastAsia="Times New Roman" w:hAnsi="Tahoma" w:cs="Tahoma"/>
                 <w:color w:val="000000"/>
                 <w:sz w:val="20"/>
                 <w:szCs w:val="20"/>
@@ -743,7 +777,7 @@
           <w:p>
             <w:pPr>
               <w:rPr>
-                <w:rFonts w:eastAsia="Times New Roman" w:cstheme="minorHAnsi"/>
+                <w:rFonts w:ascii="Tahoma" w:eastAsia="Times New Roman" w:hAnsi="Tahoma" w:cs="Tahoma"/>
                 <w:color w:val="000000"/>
                 <w:sz w:val="20"/>
                 <w:szCs w:val="20"/>
@@ -759,22 +793,62 @@
           <w:p>
             <w:pPr>
               <w:rPr>
-                <w:rFonts w:eastAsia="Times New Roman" w:cstheme="minorHAnsi"/>
-                <w:color w:val="000000"/>
-                <w:sz w:val="20"/>
-                <w:szCs w:val="20"/>
-                <w:lang w:eastAsia="en-MY"/>
-              </w:rPr>
-            </w:pPr>
-            <w:r>
-              <w:rPr>
-                <w:rFonts w:eastAsia="Times New Roman" w:cstheme="minorHAnsi"/>
-                <w:color w:val="000000"/>
-                <w:sz w:val="20"/>
-                <w:szCs w:val="20"/>
-                <w:lang w:eastAsia="en-MY"/>
-              </w:rPr>
-              <w:t xml:space="preserve">** only provide the passport </w:t>
+                <w:rFonts w:ascii="Tahoma" w:eastAsia="Times New Roman" w:hAnsi="Tahoma" w:cs="Tahoma"/>
+                <w:color w:val="000000"/>
+                <w:sz w:val="20"/>
+                <w:szCs w:val="20"/>
+                <w:lang w:eastAsia="en-MY"/>
+              </w:rPr>
+            </w:pPr>
+            <w:r>
+              <w:rPr>
+                <w:rFonts w:ascii="Tahoma" w:eastAsia="Times New Roman" w:hAnsi="Tahoma" w:cs="Tahoma"/>
+                <w:color w:val="000000"/>
+                <w:sz w:val="20"/>
+                <w:szCs w:val="20"/>
+                <w:lang w:eastAsia="en-MY"/>
+              </w:rPr>
+              <w:t xml:space="preserve">** </w:t>
+            </w:r>
+            <w:r>
+              <w:rPr>
+                <w:rFonts w:ascii="Tahoma" w:eastAsia="Times New Roman" w:hAnsi="Tahoma" w:cs="Tahoma"/>
+                <w:color w:val="000000"/>
+                <w:sz w:val="20"/>
+                <w:szCs w:val="20"/>
+                <w:lang w:eastAsia="en-MY"/>
+              </w:rPr>
+              <w:t>please</w:t>
+            </w:r>
+            <w:r>
+              <w:rPr>
+                <w:rFonts w:ascii="Tahoma" w:eastAsia="Times New Roman" w:hAnsi="Tahoma" w:cs="Tahoma"/>
+                <w:color w:val="000000"/>
+                <w:sz w:val="20"/>
+                <w:szCs w:val="20"/>
+                <w:lang w:eastAsia="en-MY"/>
+              </w:rPr>
+              <w:t xml:space="preserve"> provide </w:t>
+            </w:r>
+            <w:r>
+              <w:rPr>
+                <w:rFonts w:ascii="Tahoma" w:eastAsia="Times New Roman" w:hAnsi="Tahoma" w:cs="Tahoma"/>
+                <w:color w:val="000000"/>
+                <w:sz w:val="20"/>
+                <w:szCs w:val="20"/>
+                <w:lang w:eastAsia="en-MY"/>
+              </w:rPr>
+              <w:t xml:space="preserve">copy of </w:t>
+            </w:r>
+            <w:r>
+              <w:rPr>
+                <w:rFonts w:ascii="Tahoma" w:eastAsia="Times New Roman" w:hAnsi="Tahoma" w:cs="Tahoma"/>
+                <w:color w:val="000000"/>
+                <w:sz w:val="20"/>
+                <w:szCs w:val="20"/>
+                <w:lang w:eastAsia="en-MY"/>
+              </w:rPr>
+              <w:t xml:space="preserve">the passport </w:t>
             </w:r>
           </w:p>
         </w:tc>
@@ -787,16 +861,16 @@
           <w:p>
             <w:pPr>
               <w:rPr>
-                <w:rFonts w:eastAsia="Times New Roman" w:cstheme="minorHAnsi"/>
-                <w:color w:val="000000"/>
-                <w:sz w:val="20"/>
-                <w:szCs w:val="20"/>
-                <w:lang w:eastAsia="en-MY"/>
-              </w:rPr>
-            </w:pPr>
-            <w:r>
-              <w:rPr>
-                <w:rFonts w:eastAsia="Times New Roman" w:cstheme="minorHAnsi"/>
+                <w:rFonts w:ascii="Tahoma" w:eastAsia="Times New Roman" w:hAnsi="Tahoma" w:cs="Tahoma"/>
+                <w:color w:val="000000"/>
+                <w:sz w:val="20"/>
+                <w:szCs w:val="20"/>
+                <w:lang w:eastAsia="en-MY"/>
+              </w:rPr>
+            </w:pPr>
+            <w:r>
+              <w:rPr>
+                <w:rFonts w:ascii="Tahoma" w:eastAsia="Times New Roman" w:hAnsi="Tahoma" w:cs="Tahoma"/>
                 <w:color w:val="000000"/>
                 <w:sz w:val="20"/>
                 <w:szCs w:val="20"/>
@@ -814,24 +888,24 @@
             <w:pPr>
               <w:shd w:val="clear" w:color="auto" w:fill="FFFFFF"/>
               <w:rPr>
-                <w:rFonts w:eastAsia="Times New Roman" w:cstheme="minorHAnsi"/>
-                <w:color w:val="000000"/>
-                <w:sz w:val="20"/>
-                <w:szCs w:val="20"/>
-                <w:shd w:val="clear" w:color="auto" w:fill="FFFFFF"/>
-                <w:lang w:eastAsia="en-MY"/>
-              </w:rPr>
-            </w:pPr>
-            <w:r>
-              <w:rPr>
-                <w:rFonts w:eastAsia="Times New Roman" w:cstheme="minorHAnsi"/>
-                <w:color w:val="000000"/>
-                <w:sz w:val="20"/>
-                <w:szCs w:val="20"/>
-                <w:shd w:val="clear" w:color="auto" w:fill="FFFFFF"/>
-                <w:lang w:eastAsia="en-MY"/>
-              </w:rPr>
-              <w:t>Relevant supporting documents according to case : </w:t>
+                <w:rFonts w:ascii="Tahoma" w:eastAsia="Times New Roman" w:hAnsi="Tahoma" w:cs="Tahoma"/>
+                <w:color w:val="000000"/>
+                <w:sz w:val="20"/>
+                <w:szCs w:val="20"/>
+                <w:shd w:val="clear" w:color="auto" w:fill="FFFFFF"/>
+                <w:lang w:eastAsia="en-MY"/>
+              </w:rPr>
+            </w:pPr>
+            <w:r>
+              <w:rPr>
+                <w:rFonts w:ascii="Tahoma" w:eastAsia="Times New Roman" w:hAnsi="Tahoma" w:cs="Tahoma"/>
+                <w:color w:val="000000"/>
+                <w:sz w:val="20"/>
+                <w:szCs w:val="20"/>
+                <w:shd w:val="clear" w:color="auto" w:fill="FFFFFF"/>
+                <w:lang w:eastAsia="en-MY"/>
+              </w:rPr>
+              <w:t>Relevant supporting documents: </w:t>
             </w:r>
           </w:p>
           <w:p>
@@ -842,18 +916,19 @@
                 <w:numId w:val="2"/>
               </w:numPr>
               <w:shd w:val="clear" w:color="auto" w:fill="FFFFFF"/>
-              <w:rPr>
-                <w:rFonts w:eastAsia="Times New Roman" w:cstheme="minorHAnsi"/>
-                <w:color w:val="000000"/>
-                <w:sz w:val="20"/>
-                <w:szCs w:val="20"/>
-                <w:shd w:val="clear" w:color="auto" w:fill="FFFFFF"/>
-                <w:lang w:eastAsia="en-MY"/>
-              </w:rPr>
-            </w:pPr>
-            <w:r>
-              <w:rPr>
-                <w:rFonts w:eastAsia="Times New Roman" w:cstheme="minorHAnsi"/>
+              <w:ind w:left="462" w:hanging="141"/>
+              <w:rPr>
+                <w:rFonts w:ascii="Tahoma" w:eastAsia="Times New Roman" w:hAnsi="Tahoma" w:cs="Tahoma"/>
+                <w:color w:val="000000"/>
+                <w:sz w:val="20"/>
+                <w:szCs w:val="20"/>
+                <w:shd w:val="clear" w:color="auto" w:fill="FFFFFF"/>
+                <w:lang w:eastAsia="en-MY"/>
+              </w:rPr>
+            </w:pPr>
+            <w:r>
+              <w:rPr>
+                <w:rFonts w:ascii="Tahoma" w:eastAsia="Times New Roman" w:hAnsi="Tahoma" w:cs="Tahoma"/>
                 <w:color w:val="000000"/>
                 <w:sz w:val="20"/>
                 <w:szCs w:val="20"/>
@@ -871,18 +946,19 @@
                 <w:numId w:val="2"/>
               </w:numPr>
               <w:shd w:val="clear" w:color="auto" w:fill="FFFFFF"/>
-              <w:rPr>
-                <w:rFonts w:eastAsia="Times New Roman" w:cstheme="minorHAnsi"/>
-                <w:color w:val="000000"/>
-                <w:sz w:val="20"/>
-                <w:szCs w:val="20"/>
-                <w:shd w:val="clear" w:color="auto" w:fill="FFFFFF"/>
-                <w:lang w:eastAsia="en-MY"/>
-              </w:rPr>
-            </w:pPr>
-            <w:r>
-              <w:rPr>
-                <w:rFonts w:eastAsia="Times New Roman" w:cstheme="minorHAnsi"/>
+              <w:ind w:left="462" w:hanging="141"/>
+              <w:rPr>
+                <w:rFonts w:ascii="Tahoma" w:eastAsia="Times New Roman" w:hAnsi="Tahoma" w:cs="Tahoma"/>
+                <w:color w:val="000000"/>
+                <w:sz w:val="20"/>
+                <w:szCs w:val="20"/>
+                <w:shd w:val="clear" w:color="auto" w:fill="FFFFFF"/>
+                <w:lang w:eastAsia="en-MY"/>
+              </w:rPr>
+            </w:pPr>
+            <w:r>
+              <w:rPr>
+                <w:rFonts w:ascii="Tahoma" w:eastAsia="Times New Roman" w:hAnsi="Tahoma" w:cs="Tahoma"/>
                 <w:color w:val="000000"/>
                 <w:sz w:val="20"/>
                 <w:szCs w:val="20"/>
@@ -900,25 +976,48 @@
                 <w:numId w:val="2"/>
               </w:numPr>
               <w:shd w:val="clear" w:color="auto" w:fill="FFFFFF"/>
-              <w:rPr>
-                <w:rFonts w:eastAsia="Times New Roman" w:cstheme="minorHAnsi"/>
-                <w:color w:val="000000"/>
-                <w:sz w:val="20"/>
-                <w:szCs w:val="20"/>
-                <w:shd w:val="clear" w:color="auto" w:fill="FFFFFF"/>
-                <w:lang w:eastAsia="en-MY"/>
-              </w:rPr>
-            </w:pPr>
-            <w:r>
-              <w:rPr>
-                <w:rFonts w:eastAsia="Times New Roman" w:cstheme="minorHAnsi"/>
-                <w:color w:val="000000"/>
-                <w:sz w:val="20"/>
-                <w:szCs w:val="20"/>
-                <w:shd w:val="clear" w:color="auto" w:fill="FFFFFF"/>
-                <w:lang w:eastAsia="en-MY"/>
-              </w:rPr>
-              <w:t>Permission for hospital admission in Malaysia ( if hospital admission is required)</w:t>
+              <w:ind w:left="462" w:hanging="141"/>
+              <w:rPr>
+                <w:rFonts w:ascii="Tahoma" w:eastAsia="Times New Roman" w:hAnsi="Tahoma" w:cs="Tahoma"/>
+                <w:color w:val="000000"/>
+                <w:sz w:val="20"/>
+                <w:szCs w:val="20"/>
+                <w:shd w:val="clear" w:color="auto" w:fill="FFFFFF"/>
+                <w:lang w:eastAsia="en-MY"/>
+              </w:rPr>
+            </w:pPr>
+            <w:r>
+              <w:rPr>
+                <w:rFonts w:ascii="Tahoma" w:eastAsia="Times New Roman" w:hAnsi="Tahoma" w:cs="Tahoma"/>
+                <w:color w:val="000000"/>
+                <w:sz w:val="20"/>
+                <w:szCs w:val="20"/>
+                <w:shd w:val="clear" w:color="auto" w:fill="FFFFFF"/>
+                <w:lang w:eastAsia="en-MY"/>
+              </w:rPr>
+              <w:t xml:space="preserve">Permission for hospital admission in Malaysia </w:t>
+            </w:r>
+            <w:r>
+              <w:rPr>
+                <w:rFonts w:ascii="Tahoma" w:eastAsia="Times New Roman" w:hAnsi="Tahoma" w:cs="Tahoma"/>
+                <w:color w:val="000000"/>
+                <w:sz w:val="20"/>
+                <w:szCs w:val="20"/>
+                <w:shd w:val="clear" w:color="auto" w:fill="FFFFFF"/>
+                <w:lang w:eastAsia="en-MY"/>
+              </w:rPr>
+              <w:t>(</w:t>
+            </w:r>
+            <w:r>
+              <w:rPr>
+                <w:rFonts w:ascii="Tahoma" w:eastAsia="Times New Roman" w:hAnsi="Tahoma" w:cs="Tahoma"/>
+                <w:color w:val="000000"/>
+                <w:sz w:val="20"/>
+                <w:szCs w:val="20"/>
+                <w:shd w:val="clear" w:color="auto" w:fill="FFFFFF"/>
+                <w:lang w:eastAsia="en-MY"/>
+              </w:rPr>
+              <w:t>if hospital admission is required)</w:t>
             </w:r>
           </w:p>
           <w:p>
@@ -929,25 +1028,35 @@
                 <w:numId w:val="2"/>
               </w:numPr>
               <w:shd w:val="clear" w:color="auto" w:fill="FFFFFF"/>
-              <w:rPr>
-                <w:rFonts w:eastAsia="Times New Roman" w:cstheme="minorHAnsi"/>
-                <w:color w:val="000000"/>
-                <w:sz w:val="20"/>
-                <w:szCs w:val="20"/>
-                <w:shd w:val="clear" w:color="auto" w:fill="FFFFFF"/>
-                <w:lang w:eastAsia="en-MY"/>
-              </w:rPr>
-            </w:pPr>
-            <w:r>
-              <w:rPr>
-                <w:rFonts w:eastAsia="Times New Roman" w:cstheme="minorHAnsi"/>
-                <w:color w:val="000000"/>
-                <w:sz w:val="20"/>
-                <w:szCs w:val="20"/>
-                <w:shd w:val="clear" w:color="auto" w:fill="FFFFFF"/>
-                <w:lang w:eastAsia="en-MY"/>
-              </w:rPr>
-              <w:t>Approval for entry by Immigration Department ( for non-Malaysian)</w:t>
+              <w:ind w:left="462" w:hanging="141"/>
+              <w:rPr>
+                <w:rFonts w:ascii="Tahoma" w:eastAsia="Times New Roman" w:hAnsi="Tahoma" w:cs="Tahoma"/>
+                <w:sz w:val="20"/>
+                <w:szCs w:val="20"/>
+                <w:shd w:val="clear" w:color="auto" w:fill="FFFFFF"/>
+                <w:lang w:eastAsia="en-MY"/>
+              </w:rPr>
+            </w:pPr>
+            <w:r>
+              <w:rPr>
+                <w:rFonts w:ascii="Tahoma" w:eastAsia="Times New Roman" w:hAnsi="Tahoma" w:cs="Tahoma"/>
+                <w:color w:val="000000"/>
+                <w:sz w:val="20"/>
+                <w:szCs w:val="20"/>
+                <w:shd w:val="clear" w:color="auto" w:fill="FFFFFF"/>
+                <w:lang w:eastAsia="en-MY"/>
+              </w:rPr>
+              <w:t>Approval for entry by Immigration Department (</w:t>
+            </w:r>
+            <w:r>
+              <w:rPr>
+                <w:rFonts w:ascii="Tahoma" w:eastAsia="Times New Roman" w:hAnsi="Tahoma" w:cs="Tahoma"/>
+                <w:sz w:val="20"/>
+                <w:szCs w:val="20"/>
+                <w:shd w:val="clear" w:color="auto" w:fill="FFFFFF"/>
+                <w:lang w:eastAsia="en-MY"/>
+              </w:rPr>
+              <w:t>for non-Malaysian)</w:t>
             </w:r>
           </w:p>
           <w:p>
@@ -958,19 +1067,18 @@
                 <w:numId w:val="2"/>
               </w:numPr>
               <w:shd w:val="clear" w:color="auto" w:fill="FFFFFF"/>
-              <w:rPr>
-                <w:rFonts w:eastAsia="Times New Roman" w:cstheme="minorHAnsi"/>
-                <w:color w:val="000000"/>
-                <w:sz w:val="20"/>
-                <w:szCs w:val="20"/>
-                <w:shd w:val="clear" w:color="auto" w:fill="FFFFFF"/>
-                <w:lang w:eastAsia="en-MY"/>
-              </w:rPr>
-            </w:pPr>
-            <w:r>
-              <w:rPr>
-                <w:rFonts w:eastAsia="Times New Roman" w:cstheme="minorHAnsi"/>
-                <w:color w:val="000000"/>
+              <w:ind w:left="462" w:hanging="141"/>
+              <w:rPr>
+                <w:rFonts w:ascii="Tahoma" w:eastAsia="Times New Roman" w:hAnsi="Tahoma" w:cs="Tahoma"/>
+                <w:sz w:val="20"/>
+                <w:szCs w:val="20"/>
+                <w:shd w:val="clear" w:color="auto" w:fill="FFFFFF"/>
+                <w:lang w:eastAsia="en-MY"/>
+              </w:rPr>
+            </w:pPr>
+            <w:r>
+              <w:rPr>
+                <w:rFonts w:ascii="Tahoma" w:eastAsia="Times New Roman" w:hAnsi="Tahoma" w:cs="Tahoma"/>
                 <w:sz w:val="20"/>
                 <w:szCs w:val="20"/>
                 <w:shd w:val="clear" w:color="auto" w:fill="FFFFFF"/>
@@ -980,8 +1088,7 @@
             </w:r>
             <w:r>
               <w:rPr>
-                <w:rFonts w:eastAsia="Times New Roman" w:cstheme="minorHAnsi"/>
-                <w:color w:val="000000"/>
+                <w:rFonts w:ascii="Tahoma" w:eastAsia="Times New Roman" w:hAnsi="Tahoma" w:cs="Tahoma"/>
                 <w:sz w:val="20"/>
                 <w:szCs w:val="20"/>
                 <w:shd w:val="clear" w:color="auto" w:fill="FFFFFF"/>
@@ -991,8 +1098,7 @@
             </w:r>
             <w:r>
               <w:rPr>
-                <w:rFonts w:eastAsia="Times New Roman" w:cstheme="minorHAnsi"/>
-                <w:color w:val="000000"/>
+                <w:rFonts w:ascii="Tahoma" w:eastAsia="Times New Roman" w:hAnsi="Tahoma" w:cs="Tahoma"/>
                 <w:sz w:val="20"/>
                 <w:szCs w:val="20"/>
                 <w:shd w:val="clear" w:color="auto" w:fill="FFFFFF"/>
@@ -1009,19 +1115,18 @@
                 <w:numId w:val="2"/>
               </w:numPr>
               <w:shd w:val="clear" w:color="auto" w:fill="FFFFFF"/>
-              <w:rPr>
-                <w:rFonts w:eastAsia="Times New Roman" w:cstheme="minorHAnsi"/>
-                <w:color w:val="000000"/>
-                <w:sz w:val="20"/>
-                <w:szCs w:val="20"/>
-                <w:shd w:val="clear" w:color="auto" w:fill="FFFFFF"/>
-                <w:lang w:eastAsia="en-MY"/>
-              </w:rPr>
-            </w:pPr>
-            <w:r>
-              <w:rPr>
-                <w:rFonts w:eastAsia="Times New Roman" w:cstheme="minorHAnsi"/>
-                <w:color w:val="000000"/>
+              <w:ind w:left="462" w:hanging="141"/>
+              <w:rPr>
+                <w:rFonts w:ascii="Tahoma" w:eastAsia="Times New Roman" w:hAnsi="Tahoma" w:cs="Tahoma"/>
+                <w:sz w:val="20"/>
+                <w:szCs w:val="20"/>
+                <w:shd w:val="clear" w:color="auto" w:fill="FFFFFF"/>
+                <w:lang w:eastAsia="en-MY"/>
+              </w:rPr>
+            </w:pPr>
+            <w:r>
+              <w:rPr>
+                <w:rFonts w:ascii="Tahoma" w:eastAsia="Times New Roman" w:hAnsi="Tahoma" w:cs="Tahoma"/>
                 <w:sz w:val="20"/>
                 <w:szCs w:val="20"/>
                 <w:shd w:val="clear" w:color="auto" w:fill="FFFFFF"/>
@@ -1038,23 +1143,44 @@
                 <w:numId w:val="2"/>
               </w:numPr>
               <w:shd w:val="clear" w:color="auto" w:fill="FFFFFF"/>
-              <w:rPr>
-                <w:rFonts w:eastAsia="Times New Roman" w:cstheme="minorHAnsi"/>
-                <w:sz w:val="20"/>
-                <w:szCs w:val="20"/>
-                <w:shd w:val="clear" w:color="auto" w:fill="FFFFFF"/>
-                <w:lang w:eastAsia="en-MY"/>
-              </w:rPr>
-            </w:pPr>
-            <w:r>
-              <w:rPr>
-                <w:rFonts w:eastAsia="Times New Roman" w:cstheme="minorHAnsi"/>
-                <w:sz w:val="20"/>
-                <w:szCs w:val="20"/>
-                <w:shd w:val="clear" w:color="auto" w:fill="FFFFFF"/>
-                <w:lang w:eastAsia="en-MY"/>
-              </w:rPr>
-              <w:t>If had been vaccinated with COVID -19 Vaccine, kindly provide vaccination card</w:t>
+              <w:ind w:left="462" w:hanging="141"/>
+              <w:rPr>
+                <w:rFonts w:ascii="Tahoma" w:eastAsia="Times New Roman" w:hAnsi="Tahoma" w:cs="Tahoma"/>
+                <w:sz w:val="20"/>
+                <w:szCs w:val="20"/>
+                <w:shd w:val="clear" w:color="auto" w:fill="FFFFFF"/>
+                <w:lang w:eastAsia="en-MY"/>
+              </w:rPr>
+            </w:pPr>
+            <w:r>
+              <w:rPr>
+                <w:rFonts w:ascii="Tahoma" w:eastAsia="Times New Roman" w:hAnsi="Tahoma" w:cs="Tahoma"/>
+                <w:sz w:val="20"/>
+                <w:szCs w:val="20"/>
+                <w:shd w:val="clear" w:color="auto" w:fill="FFFFFF"/>
+                <w:lang w:eastAsia="en-MY"/>
+              </w:rPr>
+              <w:t xml:space="preserve">Proof of COVID-19 vaccination (please attach the </w:t>
+            </w:r>
+            <w:r>
+              <w:rPr>
+                <w:rFonts w:ascii="Tahoma" w:eastAsia="Times New Roman" w:hAnsi="Tahoma" w:cs="Tahoma"/>
+                <w:sz w:val="20"/>
+                <w:szCs w:val="20"/>
+                <w:shd w:val="clear" w:color="auto" w:fill="FFFFFF"/>
+                <w:lang w:eastAsia="en-MY"/>
+              </w:rPr>
+              <w:t>vaccination card</w:t>
+            </w:r>
+            <w:r>
+              <w:rPr>
+                <w:rFonts w:ascii="Tahoma" w:eastAsia="Times New Roman" w:hAnsi="Tahoma" w:cs="Tahoma"/>
+                <w:sz w:val="20"/>
+                <w:szCs w:val="20"/>
+                <w:shd w:val="clear" w:color="auto" w:fill="FFFFFF"/>
+                <w:lang w:eastAsia="en-MY"/>
+              </w:rPr>
+              <w:t>)</w:t>
             </w:r>
           </w:p>
           <w:p>
@@ -1065,40 +1191,59 @@
                 <w:numId w:val="2"/>
               </w:numPr>
               <w:shd w:val="clear" w:color="auto" w:fill="FFFFFF"/>
-              <w:rPr>
-                <w:rFonts w:eastAsia="Times New Roman" w:cstheme="minorHAnsi"/>
-                <w:sz w:val="20"/>
-                <w:szCs w:val="20"/>
-                <w:shd w:val="clear" w:color="auto" w:fill="FFFFFF"/>
-                <w:lang w:eastAsia="en-MY"/>
-              </w:rPr>
-            </w:pPr>
-            <w:r>
-              <w:rPr>
-                <w:rFonts w:eastAsia="Times New Roman" w:cstheme="minorHAnsi"/>
-                <w:sz w:val="20"/>
-                <w:szCs w:val="20"/>
-                <w:shd w:val="clear" w:color="auto" w:fill="FFFFFF"/>
-                <w:lang w:eastAsia="en-MY"/>
-              </w:rPr>
-              <w:t>Date for each Covid-19 vaccine receive</w:t>
-            </w:r>
-          </w:p>
-          <w:p>
-            <w:pPr>
-              <w:pStyle w:val="ListParagraph"/>
-              <w:shd w:val="clear" w:color="auto" w:fill="FFFFFF"/>
-              <w:rPr>
-                <w:rFonts w:eastAsia="Times New Roman" w:cstheme="minorHAnsi"/>
-                <w:sz w:val="20"/>
-                <w:szCs w:val="20"/>
-                <w:shd w:val="clear" w:color="auto" w:fill="FFFFFF"/>
-                <w:lang w:eastAsia="en-MY"/>
-              </w:rPr>
-            </w:pPr>
-            <w:r>
-              <w:rPr>
-                <w:rFonts w:eastAsia="Times New Roman" w:cstheme="minorHAnsi"/>
+              <w:ind w:left="462" w:hanging="141"/>
+              <w:rPr>
+                <w:rFonts w:ascii="Tahoma" w:eastAsia="Times New Roman" w:hAnsi="Tahoma" w:cs="Tahoma"/>
+                <w:sz w:val="20"/>
+                <w:szCs w:val="20"/>
+                <w:shd w:val="clear" w:color="auto" w:fill="FFFFFF"/>
+                <w:lang w:eastAsia="en-MY"/>
+              </w:rPr>
+            </w:pPr>
+            <w:r>
+              <w:rPr>
+                <w:rFonts w:ascii="Tahoma" w:eastAsia="Times New Roman" w:hAnsi="Tahoma" w:cs="Tahoma"/>
+                <w:sz w:val="20"/>
+                <w:szCs w:val="20"/>
+                <w:shd w:val="clear" w:color="auto" w:fill="FFFFFF"/>
+                <w:lang w:eastAsia="en-MY"/>
+              </w:rPr>
+              <w:t xml:space="preserve">Date </w:t>
+            </w:r>
+            <w:r>
+              <w:rPr>
+                <w:rFonts w:ascii="Tahoma" w:eastAsia="Times New Roman" w:hAnsi="Tahoma" w:cs="Tahoma"/>
+                <w:sz w:val="20"/>
+                <w:szCs w:val="20"/>
+                <w:shd w:val="clear" w:color="auto" w:fill="FFFFFF"/>
+                <w:lang w:eastAsia="en-MY"/>
+              </w:rPr>
+              <w:t>of vaccination:</w:t>
+            </w:r>
+            <w:r>
+              <w:rPr>
+                <w:rFonts w:ascii="Tahoma" w:eastAsia="Times New Roman" w:hAnsi="Tahoma" w:cs="Tahoma"/>
+                <w:sz w:val="20"/>
+                <w:szCs w:val="20"/>
+                <w:shd w:val="clear" w:color="auto" w:fill="FFFFFF"/>
+                <w:lang w:eastAsia="en-MY"/>
+              </w:rPr>
+              <w:br/>
+              <w:t xml:space="preserve">Name of vaccine: </w:t>
+            </w:r>
+            <w:r>
+              <w:rPr>
+                <w:rFonts w:ascii="Tahoma" w:eastAsia="Times New Roman" w:hAnsi="Tahoma" w:cs="Tahoma"/>
+                <w:sz w:val="20"/>
+                <w:szCs w:val="20"/>
+                <w:shd w:val="clear" w:color="auto" w:fill="FFFFFF"/>
+                <w:lang w:eastAsia="en-MY"/>
+              </w:rPr>
+              <w:br/>
+            </w:r>
+            <w:r>
+              <w:rPr>
+                <w:rFonts w:ascii="Tahoma" w:eastAsia="Times New Roman" w:hAnsi="Tahoma" w:cs="Tahoma"/>
                 <w:sz w:val="20"/>
                 <w:szCs w:val="20"/>
                 <w:shd w:val="clear" w:color="auto" w:fill="FFFFFF"/>
@@ -1108,7 +1253,7 @@
             </w:r>
             <w:r>
               <w:rPr>
-                <w:rFonts w:eastAsia="Times New Roman" w:cstheme="minorHAnsi"/>
+                <w:rFonts w:ascii="Tahoma" w:eastAsia="Times New Roman" w:hAnsi="Tahoma" w:cs="Tahoma"/>
                 <w:sz w:val="20"/>
                 <w:szCs w:val="20"/>
                 <w:shd w:val="clear" w:color="auto" w:fill="FFFFFF"/>
@@ -1119,30 +1264,27 @@
             </w:r>
             <w:r>
               <w:rPr>
-                <w:rFonts w:eastAsia="Times New Roman" w:cstheme="minorHAnsi"/>
-                <w:sz w:val="20"/>
-                <w:szCs w:val="20"/>
-                <w:shd w:val="clear" w:color="auto" w:fill="FFFFFF"/>
-                <w:lang w:eastAsia="en-MY"/>
-              </w:rPr>
-              <w:t xml:space="preserve"> dose : </w:t>
-            </w:r>
-          </w:p>
-          <w:p>
-            <w:pPr>
-              <w:pStyle w:val="ListParagraph"/>
-              <w:shd w:val="clear" w:color="auto" w:fill="FFFFFF"/>
-              <w:rPr>
-                <w:rFonts w:eastAsia="Times New Roman" w:cstheme="minorHAnsi"/>
-                <w:sz w:val="20"/>
-                <w:szCs w:val="20"/>
-                <w:shd w:val="clear" w:color="auto" w:fill="FFFFFF"/>
-                <w:lang w:eastAsia="en-MY"/>
-              </w:rPr>
-            </w:pPr>
-            <w:r>
-              <w:rPr>
-                <w:rFonts w:eastAsia="Times New Roman" w:cstheme="minorHAnsi"/>
+                <w:rFonts w:ascii="Tahoma" w:eastAsia="Times New Roman" w:hAnsi="Tahoma" w:cs="Tahoma"/>
+                <w:sz w:val="20"/>
+                <w:szCs w:val="20"/>
+                <w:shd w:val="clear" w:color="auto" w:fill="FFFFFF"/>
+                <w:lang w:eastAsia="en-MY"/>
+              </w:rPr>
+              <w:t xml:space="preserve"> dose: </w:t>
+            </w:r>
+            <w:r>
+              <w:rPr>
+                <w:rFonts w:ascii="Tahoma" w:eastAsia="Times New Roman" w:hAnsi="Tahoma" w:cs="Tahoma"/>
+                <w:sz w:val="20"/>
+                <w:szCs w:val="20"/>
+                <w:shd w:val="clear" w:color="auto" w:fill="FFFFFF"/>
+                <w:lang w:eastAsia="en-MY"/>
+              </w:rPr>
+              <w:br/>
+            </w:r>
+            <w:r>
+              <w:rPr>
+                <w:rFonts w:ascii="Tahoma" w:eastAsia="Times New Roman" w:hAnsi="Tahoma" w:cs="Tahoma"/>
                 <w:sz w:val="20"/>
                 <w:szCs w:val="20"/>
                 <w:shd w:val="clear" w:color="auto" w:fill="FFFFFF"/>
@@ -1152,7 +1294,7 @@
             </w:r>
             <w:r>
               <w:rPr>
-                <w:rFonts w:eastAsia="Times New Roman" w:cstheme="minorHAnsi"/>
+                <w:rFonts w:ascii="Tahoma" w:eastAsia="Times New Roman" w:hAnsi="Tahoma" w:cs="Tahoma"/>
                 <w:sz w:val="20"/>
                 <w:szCs w:val="20"/>
                 <w:shd w:val="clear" w:color="auto" w:fill="FFFFFF"/>
@@ -1163,42 +1305,29 @@
             </w:r>
             <w:r>
               <w:rPr>
-                <w:rFonts w:eastAsia="Times New Roman" w:cstheme="minorHAnsi"/>
-                <w:sz w:val="20"/>
-                <w:szCs w:val="20"/>
-                <w:shd w:val="clear" w:color="auto" w:fill="FFFFFF"/>
-                <w:lang w:eastAsia="en-MY"/>
-              </w:rPr>
-              <w:t xml:space="preserve"> dose :</w:t>
-            </w:r>
-          </w:p>
-          <w:p>
-            <w:pPr>
-              <w:pStyle w:val="ListParagraph"/>
-              <w:shd w:val="clear" w:color="auto" w:fill="FFFFFF"/>
-              <w:rPr>
-                <w:rFonts w:eastAsia="Times New Roman" w:cstheme="minorHAnsi"/>
-                <w:sz w:val="20"/>
-                <w:szCs w:val="20"/>
-                <w:shd w:val="clear" w:color="auto" w:fill="FFFFFF"/>
-                <w:lang w:eastAsia="en-MY"/>
-              </w:rPr>
-            </w:pPr>
-            <w:r>
-              <w:rPr>
-                <w:rFonts w:eastAsia="Times New Roman" w:cstheme="minorHAnsi"/>
-                <w:sz w:val="20"/>
-                <w:szCs w:val="20"/>
-                <w:shd w:val="clear" w:color="auto" w:fill="FFFFFF"/>
-                <w:lang w:eastAsia="en-MY"/>
-              </w:rPr>
-              <w:t xml:space="preserve">Name of vaccine : </w:t>
-            </w:r>
-          </w:p>
-          <w:p>
-            <w:pPr>
-              <w:rPr>
-                <w:rFonts w:eastAsia="Times New Roman" w:cstheme="minorHAnsi"/>
+                <w:rFonts w:ascii="Tahoma" w:eastAsia="Times New Roman" w:hAnsi="Tahoma" w:cs="Tahoma"/>
+                <w:sz w:val="20"/>
+                <w:szCs w:val="20"/>
+                <w:shd w:val="clear" w:color="auto" w:fill="FFFFFF"/>
+                <w:lang w:eastAsia="en-MY"/>
+              </w:rPr>
+              <w:t xml:space="preserve"> dose</w:t>
+            </w:r>
+            <w:r>
+              <w:rPr>
+                <w:rFonts w:ascii="Tahoma" w:eastAsia="Times New Roman" w:hAnsi="Tahoma" w:cs="Tahoma"/>
+                <w:sz w:val="20"/>
+                <w:szCs w:val="20"/>
+                <w:shd w:val="clear" w:color="auto" w:fill="FFFFFF"/>
+                <w:lang w:eastAsia="en-MY"/>
+              </w:rPr>
+              <w:t>:</w:t>
+            </w:r>
+          </w:p>
+          <w:p>
+            <w:pPr>
+              <w:rPr>
+                <w:rFonts w:ascii="Tahoma" w:eastAsia="Times New Roman" w:hAnsi="Tahoma" w:cs="Tahoma"/>
                 <w:color w:val="000000"/>
                 <w:sz w:val="20"/>
                 <w:szCs w:val="20"/>
@@ -1214,26 +1343,46 @@
           <w:p>
             <w:pPr>
               <w:rPr>
-                <w:rFonts w:eastAsia="Times New Roman" w:cstheme="minorHAnsi"/>
-                <w:color w:val="000000"/>
-                <w:sz w:val="20"/>
-                <w:szCs w:val="20"/>
-                <w:lang w:eastAsia="en-MY"/>
-              </w:rPr>
-            </w:pPr>
-            <w:r>
-              <w:rPr>
-                <w:rFonts w:eastAsia="Times New Roman" w:cstheme="minorHAnsi"/>
-                <w:color w:val="000000"/>
-                <w:sz w:val="20"/>
-                <w:szCs w:val="20"/>
-                <w:lang w:eastAsia="en-MY"/>
-              </w:rPr>
-              <w:t>Please attached the re</w:t>
-            </w:r>
-            <w:r>
-              <w:rPr>
-                <w:rFonts w:eastAsia="Times New Roman" w:cstheme="minorHAnsi"/>
+                <w:rFonts w:ascii="Tahoma" w:eastAsia="Times New Roman" w:hAnsi="Tahoma" w:cs="Tahoma"/>
+                <w:color w:val="000000"/>
+                <w:sz w:val="20"/>
+                <w:szCs w:val="20"/>
+                <w:lang w:eastAsia="en-MY"/>
+              </w:rPr>
+            </w:pPr>
+            <w:r>
+              <w:rPr>
+                <w:rFonts w:ascii="Tahoma" w:eastAsia="Times New Roman" w:hAnsi="Tahoma" w:cs="Tahoma"/>
+                <w:color w:val="000000"/>
+                <w:sz w:val="20"/>
+                <w:szCs w:val="20"/>
+                <w:lang w:eastAsia="en-MY"/>
+              </w:rPr>
+              <w:t>Please attac</w:t>
+            </w:r>
+            <w:r>
+              <w:rPr>
+                <w:rFonts w:ascii="Tahoma" w:eastAsia="Times New Roman" w:hAnsi="Tahoma" w:cs="Tahoma"/>
+                <w:color w:val="000000"/>
+                <w:sz w:val="20"/>
+                <w:szCs w:val="20"/>
+                <w:lang w:eastAsia="en-MY"/>
+              </w:rPr>
+              <w:t>h</w:t>
+            </w:r>
+            <w:r>
+              <w:rPr>
+                <w:rFonts w:ascii="Tahoma" w:eastAsia="Times New Roman" w:hAnsi="Tahoma" w:cs="Tahoma"/>
+                <w:color w:val="000000"/>
+                <w:sz w:val="20"/>
+                <w:szCs w:val="20"/>
+                <w:lang w:eastAsia="en-MY"/>
+              </w:rPr>
+              <w:t xml:space="preserve"> the re</w:t>
+            </w:r>
+            <w:r>
+              <w:rPr>
+                <w:rFonts w:ascii="Tahoma" w:eastAsia="Times New Roman" w:hAnsi="Tahoma" w:cs="Tahoma"/>
                 <w:color w:val="000000"/>
                 <w:sz w:val="20"/>
                 <w:szCs w:val="20"/>
@@ -1243,13 +1392,199 @@
             </w:r>
             <w:r>
               <w:rPr>
-                <w:rFonts w:eastAsia="Times New Roman" w:cstheme="minorHAnsi"/>
+                <w:rFonts w:ascii="Tahoma" w:eastAsia="Times New Roman" w:hAnsi="Tahoma" w:cs="Tahoma"/>
                 <w:color w:val="000000"/>
                 <w:sz w:val="20"/>
                 <w:szCs w:val="20"/>
                 <w:lang w:eastAsia="en-MY"/>
               </w:rPr>
               <w:t>evant document</w:t>
+            </w:r>
+          </w:p>
+          <w:p>
+            <w:pPr>
+              <w:rPr>
+                <w:rFonts w:ascii="Tahoma" w:eastAsia="Times New Roman" w:hAnsi="Tahoma" w:cs="Tahoma"/>
+                <w:color w:val="000000"/>
+                <w:sz w:val="20"/>
+                <w:szCs w:val="20"/>
+                <w:lang w:eastAsia="en-MY"/>
+              </w:rPr>
+            </w:pPr>
+          </w:p>
+          <w:p>
+            <w:pPr>
+              <w:rPr>
+                <w:rFonts w:ascii="Tahoma" w:eastAsia="Times New Roman" w:hAnsi="Tahoma" w:cs="Tahoma"/>
+                <w:color w:val="000000"/>
+                <w:sz w:val="20"/>
+                <w:szCs w:val="20"/>
+                <w:lang w:eastAsia="en-MY"/>
+              </w:rPr>
+            </w:pPr>
+          </w:p>
+          <w:p>
+            <w:pPr>
+              <w:rPr>
+                <w:rFonts w:ascii="Tahoma" w:eastAsia="Times New Roman" w:hAnsi="Tahoma" w:cs="Tahoma"/>
+                <w:color w:val="000000"/>
+                <w:sz w:val="20"/>
+                <w:szCs w:val="20"/>
+                <w:lang w:eastAsia="en-MY"/>
+              </w:rPr>
+            </w:pPr>
+          </w:p>
+          <w:p>
+            <w:pPr>
+              <w:rPr>
+                <w:rFonts w:ascii="Tahoma" w:eastAsia="Times New Roman" w:hAnsi="Tahoma" w:cs="Tahoma"/>
+                <w:color w:val="000000"/>
+                <w:sz w:val="20"/>
+                <w:szCs w:val="20"/>
+                <w:lang w:eastAsia="en-MY"/>
+              </w:rPr>
+            </w:pPr>
+          </w:p>
+          <w:p>
+            <w:pPr>
+              <w:rPr>
+                <w:rFonts w:ascii="Tahoma" w:eastAsia="Times New Roman" w:hAnsi="Tahoma" w:cs="Tahoma"/>
+                <w:color w:val="000000"/>
+                <w:sz w:val="20"/>
+                <w:szCs w:val="20"/>
+                <w:lang w:eastAsia="en-MY"/>
+              </w:rPr>
+            </w:pPr>
+          </w:p>
+          <w:p>
+            <w:pPr>
+              <w:rPr>
+                <w:rFonts w:ascii="Tahoma" w:eastAsia="Times New Roman" w:hAnsi="Tahoma" w:cs="Tahoma"/>
+                <w:color w:val="000000"/>
+                <w:sz w:val="20"/>
+                <w:szCs w:val="20"/>
+                <w:lang w:eastAsia="en-MY"/>
+              </w:rPr>
+            </w:pPr>
+          </w:p>
+          <w:p>
+            <w:pPr>
+              <w:rPr>
+                <w:rFonts w:ascii="Tahoma" w:eastAsia="Times New Roman" w:hAnsi="Tahoma" w:cs="Tahoma"/>
+                <w:color w:val="000000"/>
+                <w:sz w:val="20"/>
+                <w:szCs w:val="20"/>
+                <w:lang w:eastAsia="en-MY"/>
+              </w:rPr>
+            </w:pPr>
+          </w:p>
+          <w:p>
+            <w:pPr>
+              <w:rPr>
+                <w:rFonts w:ascii="Tahoma" w:eastAsia="Times New Roman" w:hAnsi="Tahoma" w:cs="Tahoma"/>
+                <w:color w:val="000000"/>
+                <w:sz w:val="20"/>
+                <w:szCs w:val="20"/>
+                <w:lang w:eastAsia="en-MY"/>
+              </w:rPr>
+            </w:pPr>
+          </w:p>
+          <w:p>
+            <w:pPr>
+              <w:rPr>
+                <w:rFonts w:ascii="Tahoma" w:eastAsia="Times New Roman" w:hAnsi="Tahoma" w:cs="Tahoma"/>
+                <w:color w:val="000000"/>
+                <w:sz w:val="20"/>
+                <w:szCs w:val="20"/>
+                <w:lang w:eastAsia="en-MY"/>
+              </w:rPr>
+            </w:pPr>
+          </w:p>
+          <w:p>
+            <w:pPr>
+              <w:rPr>
+                <w:rFonts w:ascii="Tahoma" w:eastAsia="Times New Roman" w:hAnsi="Tahoma" w:cs="Tahoma"/>
+                <w:color w:val="000000"/>
+                <w:sz w:val="20"/>
+                <w:szCs w:val="20"/>
+                <w:lang w:eastAsia="en-MY"/>
+              </w:rPr>
+            </w:pPr>
+          </w:p>
+          <w:p>
+            <w:pPr>
+              <w:rPr>
+                <w:rFonts w:ascii="Tahoma" w:eastAsia="Times New Roman" w:hAnsi="Tahoma" w:cs="Tahoma"/>
+                <w:color w:val="000000"/>
+                <w:sz w:val="20"/>
+                <w:szCs w:val="20"/>
+                <w:lang w:eastAsia="en-MY"/>
+              </w:rPr>
+            </w:pPr>
+          </w:p>
+          <w:p>
+            <w:pPr>
+              <w:rPr>
+                <w:rFonts w:ascii="Tahoma" w:eastAsia="Times New Roman" w:hAnsi="Tahoma" w:cs="Tahoma"/>
+                <w:color w:val="000000"/>
+                <w:sz w:val="20"/>
+                <w:szCs w:val="20"/>
+                <w:lang w:eastAsia="en-MY"/>
+              </w:rPr>
+            </w:pPr>
+          </w:p>
+          <w:p>
+            <w:pPr>
+              <w:rPr>
+                <w:rFonts w:ascii="Tahoma" w:eastAsia="Times New Roman" w:hAnsi="Tahoma" w:cs="Tahoma"/>
+                <w:color w:val="000000"/>
+                <w:sz w:val="20"/>
+                <w:szCs w:val="20"/>
+                <w:lang w:eastAsia="en-MY"/>
+              </w:rPr>
+            </w:pPr>
+          </w:p>
+          <w:p>
+            <w:pPr>
+              <w:rPr>
+                <w:rFonts w:ascii="Tahoma" w:eastAsia="Times New Roman" w:hAnsi="Tahoma" w:cs="Tahoma"/>
+                <w:color w:val="000000"/>
+                <w:sz w:val="20"/>
+                <w:szCs w:val="20"/>
+                <w:lang w:eastAsia="en-MY"/>
+              </w:rPr>
+            </w:pPr>
+          </w:p>
+          <w:p>
+            <w:pPr>
+              <w:rPr>
+                <w:rFonts w:ascii="Tahoma" w:eastAsia="Times New Roman" w:hAnsi="Tahoma" w:cs="Tahoma"/>
+                <w:color w:val="FF0000"/>
+                <w:sz w:val="20"/>
+                <w:szCs w:val="20"/>
+                <w:lang w:eastAsia="en-MY"/>
+              </w:rPr>
+            </w:pPr>
+          </w:p>
+          <w:p>
+            <w:pPr>
+              <w:rPr>
+                <w:rFonts w:ascii="Tahoma" w:eastAsia="Times New Roman" w:hAnsi="Tahoma" w:cs="Tahoma"/>
+                <w:color w:val="000000"/>
+                <w:sz w:val="20"/>
+                <w:szCs w:val="20"/>
+                <w:lang w:eastAsia="en-MY"/>
+              </w:rPr>
+            </w:pPr>
+            <w:r>
+              <w:rPr>
+                <w:rFonts w:ascii="Tahoma" w:eastAsia="Times New Roman" w:hAnsi="Tahoma" w:cs="Tahoma"/>
+                <w:color w:val="FF0000"/>
+                <w:sz w:val="20"/>
+                <w:szCs w:val="20"/>
+                <w:lang w:eastAsia="en-MY"/>
+              </w:rPr>
+              <w:t>Please write the vaccination details</w:t>
             </w:r>
           </w:p>
         </w:tc>
@@ -1262,21 +1597,22 @@
           <w:p>
             <w:pPr>
               <w:rPr>
-                <w:rFonts w:eastAsia="Times New Roman" w:cstheme="minorHAnsi"/>
-                <w:color w:val="000000"/>
-                <w:sz w:val="20"/>
-                <w:szCs w:val="20"/>
-                <w:lang w:eastAsia="en-MY"/>
-              </w:rPr>
-            </w:pPr>
-            <w:r>
-              <w:rPr>
-                <w:rFonts w:eastAsia="Times New Roman" w:cstheme="minorHAnsi"/>
-                <w:color w:val="000000"/>
-                <w:sz w:val="20"/>
-                <w:szCs w:val="20"/>
-                <w:lang w:eastAsia="en-MY"/>
-              </w:rPr>
+                <w:rFonts w:ascii="Tahoma" w:eastAsia="Times New Roman" w:hAnsi="Tahoma" w:cs="Tahoma"/>
+                <w:color w:val="000000"/>
+                <w:sz w:val="20"/>
+                <w:szCs w:val="20"/>
+                <w:lang w:eastAsia="en-MY"/>
+              </w:rPr>
+            </w:pPr>
+            <w:r>
+              <w:rPr>
+                <w:rFonts w:ascii="Tahoma" w:eastAsia="Times New Roman" w:hAnsi="Tahoma" w:cs="Tahoma"/>
+                <w:color w:val="000000"/>
+                <w:sz w:val="20"/>
+                <w:szCs w:val="20"/>
+                <w:lang w:eastAsia="en-MY"/>
+              </w:rPr>
+              <w:lastRenderedPageBreak/>
               <w:t>7.</w:t>
             </w:r>
           </w:p>
@@ -1289,17 +1625,17 @@
             <w:pPr>
               <w:shd w:val="clear" w:color="auto" w:fill="FFFFFF"/>
               <w:rPr>
-                <w:rFonts w:eastAsia="Times New Roman" w:cstheme="minorHAnsi"/>
-                <w:color w:val="000000"/>
-                <w:sz w:val="20"/>
-                <w:szCs w:val="20"/>
-                <w:shd w:val="clear" w:color="auto" w:fill="FFFFFF"/>
-                <w:lang w:eastAsia="en-MY"/>
-              </w:rPr>
-            </w:pPr>
-            <w:r>
-              <w:rPr>
-                <w:rFonts w:eastAsia="Times New Roman" w:cstheme="minorHAnsi"/>
+                <w:rFonts w:ascii="Tahoma" w:eastAsia="Times New Roman" w:hAnsi="Tahoma" w:cs="Tahoma"/>
+                <w:color w:val="000000"/>
+                <w:sz w:val="20"/>
+                <w:szCs w:val="20"/>
+                <w:shd w:val="clear" w:color="auto" w:fill="FFFFFF"/>
+                <w:lang w:eastAsia="en-MY"/>
+              </w:rPr>
+            </w:pPr>
+            <w:r>
+              <w:rPr>
+                <w:rFonts w:ascii="Tahoma" w:eastAsia="Times New Roman" w:hAnsi="Tahoma" w:cs="Tahoma"/>
                 <w:color w:val="000000"/>
                 <w:sz w:val="20"/>
                 <w:szCs w:val="20"/>
@@ -1310,21 +1646,21 @@
             </w:r>
             <w:r>
               <w:rPr>
-                <w:rFonts w:eastAsia="Times New Roman" w:cstheme="minorHAnsi"/>
-                <w:color w:val="000000"/>
-                <w:sz w:val="20"/>
-                <w:szCs w:val="20"/>
-                <w:shd w:val="clear" w:color="auto" w:fill="FFFFFF"/>
-                <w:lang w:eastAsia="en-MY"/>
-              </w:rPr>
-              <w:t>of funeral/visit sick relative  ( if applicable)</w:t>
+                <w:rFonts w:ascii="Tahoma" w:eastAsia="Times New Roman" w:hAnsi="Tahoma" w:cs="Tahoma"/>
+                <w:color w:val="000000"/>
+                <w:sz w:val="20"/>
+                <w:szCs w:val="20"/>
+                <w:shd w:val="clear" w:color="auto" w:fill="FFFFFF"/>
+                <w:lang w:eastAsia="en-MY"/>
+              </w:rPr>
+              <w:t>of funeral/visit sick relative (if applicable)</w:t>
             </w:r>
           </w:p>
           <w:p>
             <w:pPr>
               <w:shd w:val="clear" w:color="auto" w:fill="FFFFFF"/>
               <w:rPr>
-                <w:rFonts w:eastAsia="Times New Roman" w:cstheme="minorHAnsi"/>
+                <w:rFonts w:ascii="Tahoma" w:eastAsia="Times New Roman" w:hAnsi="Tahoma" w:cs="Tahoma"/>
                 <w:color w:val="000000"/>
                 <w:sz w:val="20"/>
                 <w:szCs w:val="20"/>
@@ -1341,7 +1677,7 @@
           <w:p>
             <w:pPr>
               <w:rPr>
-                <w:rFonts w:eastAsia="Times New Roman" w:cstheme="minorHAnsi"/>
+                <w:rFonts w:ascii="Tahoma" w:eastAsia="Times New Roman" w:hAnsi="Tahoma" w:cs="Tahoma"/>
                 <w:color w:val="000000"/>
                 <w:sz w:val="20"/>
                 <w:szCs w:val="20"/>
@@ -1359,22 +1695,21 @@
           <w:p>
             <w:pPr>
               <w:rPr>
-                <w:rFonts w:eastAsia="Times New Roman" w:cstheme="minorHAnsi"/>
-                <w:color w:val="000000"/>
-                <w:sz w:val="20"/>
-                <w:szCs w:val="20"/>
-                <w:lang w:eastAsia="en-MY"/>
-              </w:rPr>
-            </w:pPr>
-            <w:r>
-              <w:rPr>
-                <w:rFonts w:eastAsia="Times New Roman" w:cstheme="minorHAnsi"/>
-                <w:color w:val="000000"/>
-                <w:sz w:val="20"/>
-                <w:szCs w:val="20"/>
-                <w:lang w:eastAsia="en-MY"/>
-              </w:rPr>
-              <w:lastRenderedPageBreak/>
+                <w:rFonts w:ascii="Tahoma" w:eastAsia="Times New Roman" w:hAnsi="Tahoma" w:cs="Tahoma"/>
+                <w:color w:val="000000"/>
+                <w:sz w:val="20"/>
+                <w:szCs w:val="20"/>
+                <w:lang w:eastAsia="en-MY"/>
+              </w:rPr>
+            </w:pPr>
+            <w:r>
+              <w:rPr>
+                <w:rFonts w:ascii="Tahoma" w:eastAsia="Times New Roman" w:hAnsi="Tahoma" w:cs="Tahoma"/>
+                <w:color w:val="000000"/>
+                <w:sz w:val="20"/>
+                <w:szCs w:val="20"/>
+                <w:lang w:eastAsia="en-MY"/>
+              </w:rPr>
               <w:t>8.</w:t>
             </w:r>
           </w:p>
@@ -1387,18 +1722,17 @@
             <w:pPr>
               <w:shd w:val="clear" w:color="auto" w:fill="FFFFFF"/>
               <w:rPr>
-                <w:rFonts w:eastAsia="Times New Roman" w:cstheme="minorHAnsi"/>
-                <w:color w:val="000000"/>
-                <w:sz w:val="20"/>
-                <w:szCs w:val="20"/>
-                <w:shd w:val="clear" w:color="auto" w:fill="FFFFFF"/>
-                <w:lang w:eastAsia="en-MY"/>
-              </w:rPr>
-            </w:pPr>
-            <w:r>
-              <w:rPr>
-                <w:rFonts w:eastAsia="Times New Roman" w:cstheme="minorHAnsi"/>
-                <w:color w:val="000000"/>
+                <w:rFonts w:ascii="Tahoma" w:eastAsia="Times New Roman" w:hAnsi="Tahoma" w:cs="Tahoma"/>
+                <w:color w:val="000000"/>
+                <w:sz w:val="20"/>
+                <w:szCs w:val="20"/>
+                <w:shd w:val="clear" w:color="auto" w:fill="FFFFFF"/>
+                <w:lang w:eastAsia="en-MY"/>
+              </w:rPr>
+            </w:pPr>
+            <w:r>
+              <w:rPr>
+                <w:rFonts w:ascii="Tahoma" w:eastAsia="Times New Roman" w:hAnsi="Tahoma" w:cs="Tahoma"/>
                 <w:sz w:val="20"/>
                 <w:szCs w:val="20"/>
                 <w:shd w:val="clear" w:color="auto" w:fill="FFFFFF"/>
@@ -1415,7 +1749,7 @@
           <w:p>
             <w:pPr>
               <w:rPr>
-                <w:rFonts w:eastAsia="Times New Roman" w:cstheme="minorHAnsi"/>
+                <w:rFonts w:ascii="Tahoma" w:eastAsia="Times New Roman" w:hAnsi="Tahoma" w:cs="Tahoma"/>
                 <w:color w:val="000000"/>
                 <w:sz w:val="20"/>
                 <w:szCs w:val="20"/>
@@ -1433,16 +1767,16 @@
           <w:p>
             <w:pPr>
               <w:rPr>
-                <w:rFonts w:eastAsia="Times New Roman" w:cstheme="minorHAnsi"/>
-                <w:color w:val="000000"/>
-                <w:sz w:val="20"/>
-                <w:szCs w:val="20"/>
-                <w:lang w:eastAsia="en-MY"/>
-              </w:rPr>
-            </w:pPr>
-            <w:r>
-              <w:rPr>
-                <w:rFonts w:eastAsia="Times New Roman" w:cstheme="minorHAnsi"/>
+                <w:rFonts w:ascii="Tahoma" w:eastAsia="Times New Roman" w:hAnsi="Tahoma" w:cs="Tahoma"/>
+                <w:color w:val="000000"/>
+                <w:sz w:val="20"/>
+                <w:szCs w:val="20"/>
+                <w:lang w:eastAsia="en-MY"/>
+              </w:rPr>
+            </w:pPr>
+            <w:r>
+              <w:rPr>
+                <w:rFonts w:ascii="Tahoma" w:eastAsia="Times New Roman" w:hAnsi="Tahoma" w:cs="Tahoma"/>
                 <w:color w:val="000000"/>
                 <w:sz w:val="20"/>
                 <w:szCs w:val="20"/>
@@ -1460,17 +1794,17 @@
             <w:pPr>
               <w:shd w:val="clear" w:color="auto" w:fill="FFFFFF"/>
               <w:rPr>
-                <w:rFonts w:eastAsia="Times New Roman" w:cstheme="minorHAnsi"/>
-                <w:color w:val="000000"/>
-                <w:sz w:val="20"/>
-                <w:szCs w:val="20"/>
-                <w:shd w:val="clear" w:color="auto" w:fill="FFFFFF"/>
-                <w:lang w:eastAsia="en-MY"/>
-              </w:rPr>
-            </w:pPr>
-            <w:r>
-              <w:rPr>
-                <w:rFonts w:eastAsia="Times New Roman" w:cstheme="minorHAnsi"/>
+                <w:rFonts w:ascii="Tahoma" w:eastAsia="Times New Roman" w:hAnsi="Tahoma" w:cs="Tahoma"/>
+                <w:color w:val="000000"/>
+                <w:sz w:val="20"/>
+                <w:szCs w:val="20"/>
+                <w:shd w:val="clear" w:color="auto" w:fill="FFFFFF"/>
+                <w:lang w:eastAsia="en-MY"/>
+              </w:rPr>
+            </w:pPr>
+            <w:r>
+              <w:rPr>
+                <w:rFonts w:ascii="Tahoma" w:eastAsia="Times New Roman" w:hAnsi="Tahoma" w:cs="Tahoma"/>
                 <w:color w:val="000000"/>
                 <w:sz w:val="20"/>
                 <w:szCs w:val="20"/>
@@ -1488,25 +1822,48 @@
                 <w:numId w:val="4"/>
               </w:numPr>
               <w:shd w:val="clear" w:color="auto" w:fill="FFFFFF"/>
-              <w:rPr>
-                <w:rFonts w:eastAsia="Times New Roman" w:cstheme="minorHAnsi"/>
-                <w:color w:val="000000"/>
-                <w:sz w:val="20"/>
-                <w:szCs w:val="20"/>
-                <w:shd w:val="clear" w:color="auto" w:fill="FFFFFF"/>
-                <w:lang w:eastAsia="en-MY"/>
-              </w:rPr>
-            </w:pPr>
-            <w:r>
-              <w:rPr>
-                <w:rFonts w:eastAsia="Times New Roman" w:cstheme="minorHAnsi"/>
-                <w:color w:val="000000"/>
-                <w:sz w:val="20"/>
-                <w:szCs w:val="20"/>
-                <w:shd w:val="clear" w:color="auto" w:fill="FFFFFF"/>
-                <w:lang w:eastAsia="en-MY"/>
-              </w:rPr>
-              <w:t xml:space="preserve">Flight or road </w:t>
+              <w:ind w:left="462" w:hanging="141"/>
+              <w:rPr>
+                <w:rFonts w:ascii="Tahoma" w:eastAsia="Times New Roman" w:hAnsi="Tahoma" w:cs="Tahoma"/>
+                <w:color w:val="000000"/>
+                <w:sz w:val="20"/>
+                <w:szCs w:val="20"/>
+                <w:shd w:val="clear" w:color="auto" w:fill="FFFFFF"/>
+                <w:lang w:eastAsia="en-MY"/>
+              </w:rPr>
+            </w:pPr>
+            <w:r>
+              <w:rPr>
+                <w:rFonts w:ascii="Tahoma" w:eastAsia="Times New Roman" w:hAnsi="Tahoma" w:cs="Tahoma"/>
+                <w:color w:val="000000"/>
+                <w:sz w:val="20"/>
+                <w:szCs w:val="20"/>
+                <w:shd w:val="clear" w:color="auto" w:fill="FFFFFF"/>
+                <w:lang w:eastAsia="en-MY"/>
+              </w:rPr>
+              <w:t>Flight</w:t>
+            </w:r>
+            <w:r>
+              <w:rPr>
+                <w:rFonts w:ascii="Tahoma" w:eastAsia="Times New Roman" w:hAnsi="Tahoma" w:cs="Tahoma"/>
+                <w:color w:val="000000"/>
+                <w:sz w:val="20"/>
+                <w:szCs w:val="20"/>
+                <w:shd w:val="clear" w:color="auto" w:fill="FFFFFF"/>
+                <w:lang w:eastAsia="en-MY"/>
+              </w:rPr>
+              <w:t xml:space="preserve"> </w:t>
+            </w:r>
+            <w:r>
+              <w:rPr>
+                <w:rFonts w:ascii="Tahoma" w:eastAsia="Times New Roman" w:hAnsi="Tahoma" w:cs="Tahoma"/>
+                <w:color w:val="000000"/>
+                <w:sz w:val="20"/>
+                <w:szCs w:val="20"/>
+                <w:shd w:val="clear" w:color="auto" w:fill="FFFFFF"/>
+                <w:lang w:eastAsia="en-MY"/>
+              </w:rPr>
+              <w:t xml:space="preserve">or road </w:t>
             </w:r>
           </w:p>
           <w:p>
@@ -1517,18 +1874,19 @@
                 <w:numId w:val="4"/>
               </w:numPr>
               <w:shd w:val="clear" w:color="auto" w:fill="FFFFFF"/>
-              <w:rPr>
-                <w:rFonts w:eastAsia="Times New Roman" w:cstheme="minorHAnsi"/>
-                <w:color w:val="000000"/>
-                <w:sz w:val="20"/>
-                <w:szCs w:val="20"/>
-                <w:shd w:val="clear" w:color="auto" w:fill="FFFFFF"/>
-                <w:lang w:eastAsia="en-MY"/>
-              </w:rPr>
-            </w:pPr>
-            <w:r>
-              <w:rPr>
-                <w:rFonts w:eastAsia="Times New Roman" w:cstheme="minorHAnsi"/>
+              <w:ind w:left="462" w:hanging="141"/>
+              <w:rPr>
+                <w:rFonts w:ascii="Tahoma" w:eastAsia="Times New Roman" w:hAnsi="Tahoma" w:cs="Tahoma"/>
+                <w:color w:val="000000"/>
+                <w:sz w:val="20"/>
+                <w:szCs w:val="20"/>
+                <w:shd w:val="clear" w:color="auto" w:fill="FFFFFF"/>
+                <w:lang w:eastAsia="en-MY"/>
+              </w:rPr>
+            </w:pPr>
+            <w:r>
+              <w:rPr>
+                <w:rFonts w:ascii="Tahoma" w:eastAsia="Times New Roman" w:hAnsi="Tahoma" w:cs="Tahoma"/>
                 <w:color w:val="000000"/>
                 <w:sz w:val="20"/>
                 <w:szCs w:val="20"/>
@@ -1546,18 +1904,79 @@
                 <w:numId w:val="4"/>
               </w:numPr>
               <w:shd w:val="clear" w:color="auto" w:fill="FFFFFF"/>
-              <w:rPr>
-                <w:rFonts w:eastAsia="Times New Roman" w:cstheme="minorHAnsi"/>
-                <w:color w:val="000000"/>
-                <w:sz w:val="20"/>
-                <w:szCs w:val="20"/>
-                <w:shd w:val="clear" w:color="auto" w:fill="FFFFFF"/>
-                <w:lang w:eastAsia="en-MY"/>
-              </w:rPr>
-            </w:pPr>
-            <w:r>
-              <w:rPr>
-                <w:rFonts w:eastAsia="Times New Roman" w:cstheme="minorHAnsi"/>
+              <w:ind w:left="462" w:hanging="141"/>
+              <w:rPr>
+                <w:rFonts w:ascii="Tahoma" w:eastAsia="Times New Roman" w:hAnsi="Tahoma" w:cs="Tahoma"/>
+                <w:color w:val="000000"/>
+                <w:sz w:val="20"/>
+                <w:szCs w:val="20"/>
+                <w:shd w:val="clear" w:color="auto" w:fill="FFFFFF"/>
+                <w:lang w:eastAsia="en-MY"/>
+              </w:rPr>
+            </w:pPr>
+            <w:r>
+              <w:rPr>
+                <w:rFonts w:ascii="Tahoma" w:eastAsia="Times New Roman" w:hAnsi="Tahoma" w:cs="Tahoma"/>
+                <w:color w:val="000000"/>
+                <w:sz w:val="20"/>
+                <w:szCs w:val="20"/>
+                <w:shd w:val="clear" w:color="auto" w:fill="FFFFFF"/>
+                <w:lang w:eastAsia="en-MY"/>
+              </w:rPr>
+              <w:t>Time of arrival</w:t>
+            </w:r>
+          </w:p>
+          <w:p>
+            <w:pPr>
+              <w:pStyle w:val="ListParagraph"/>
+              <w:numPr>
+                <w:ilvl w:val="0"/>
+                <w:numId w:val="4"/>
+              </w:numPr>
+              <w:shd w:val="clear" w:color="auto" w:fill="FFFFFF"/>
+              <w:ind w:left="462" w:hanging="141"/>
+              <w:rPr>
+                <w:rFonts w:ascii="Tahoma" w:eastAsia="Times New Roman" w:hAnsi="Tahoma" w:cs="Tahoma"/>
+                <w:color w:val="000000"/>
+                <w:sz w:val="20"/>
+                <w:szCs w:val="20"/>
+                <w:shd w:val="clear" w:color="auto" w:fill="FFFFFF"/>
+                <w:lang w:eastAsia="en-MY"/>
+              </w:rPr>
+            </w:pPr>
+            <w:r>
+              <w:rPr>
+                <w:rFonts w:ascii="Tahoma" w:eastAsia="Times New Roman" w:hAnsi="Tahoma" w:cs="Tahoma"/>
+                <w:color w:val="000000"/>
+                <w:sz w:val="20"/>
+                <w:szCs w:val="20"/>
+                <w:shd w:val="clear" w:color="auto" w:fill="FFFFFF"/>
+                <w:lang w:eastAsia="en-MY"/>
+              </w:rPr>
+              <w:t>Flight Number</w:t>
+            </w:r>
+          </w:p>
+          <w:p>
+            <w:pPr>
+              <w:pStyle w:val="ListParagraph"/>
+              <w:numPr>
+                <w:ilvl w:val="0"/>
+                <w:numId w:val="4"/>
+              </w:numPr>
+              <w:shd w:val="clear" w:color="auto" w:fill="FFFFFF"/>
+              <w:ind w:left="462" w:hanging="141"/>
+              <w:rPr>
+                <w:rFonts w:ascii="Tahoma" w:eastAsia="Times New Roman" w:hAnsi="Tahoma" w:cs="Tahoma"/>
+                <w:color w:val="000000"/>
+                <w:sz w:val="20"/>
+                <w:szCs w:val="20"/>
+                <w:shd w:val="clear" w:color="auto" w:fill="FFFFFF"/>
+                <w:lang w:eastAsia="en-MY"/>
+              </w:rPr>
+            </w:pPr>
+            <w:r>
+              <w:rPr>
+                <w:rFonts w:ascii="Tahoma" w:eastAsia="Times New Roman" w:hAnsi="Tahoma" w:cs="Tahoma"/>
                 <w:color w:val="000000"/>
                 <w:sz w:val="20"/>
                 <w:szCs w:val="20"/>
@@ -1566,11 +1985,46 @@
               </w:rPr>
               <w:t>Point-of-Entry into Malaysia</w:t>
             </w:r>
-          </w:p>
-          <w:p>
-            <w:pPr>
-              <w:rPr>
-                <w:rFonts w:eastAsia="Times New Roman" w:cstheme="minorHAnsi"/>
+            <w:r>
+              <w:rPr>
+                <w:rFonts w:ascii="Tahoma" w:eastAsia="Times New Roman" w:hAnsi="Tahoma" w:cs="Tahoma"/>
+                <w:color w:val="000000"/>
+                <w:sz w:val="20"/>
+                <w:szCs w:val="20"/>
+                <w:shd w:val="clear" w:color="auto" w:fill="FFFFFF"/>
+                <w:lang w:eastAsia="en-MY"/>
+              </w:rPr>
+              <w:t xml:space="preserve"> (</w:t>
+            </w:r>
+            <w:proofErr w:type="spellStart"/>
+            <w:r>
+              <w:rPr>
+                <w:rFonts w:ascii="Tahoma" w:eastAsia="Times New Roman" w:hAnsi="Tahoma" w:cs="Tahoma"/>
+                <w:color w:val="000000"/>
+                <w:sz w:val="20"/>
+                <w:szCs w:val="20"/>
+                <w:shd w:val="clear" w:color="auto" w:fill="FFFFFF"/>
+                <w:lang w:eastAsia="en-MY"/>
+              </w:rPr>
+              <w:t>eg</w:t>
+            </w:r>
+            <w:proofErr w:type="spellEnd"/>
+            <w:r>
+              <w:rPr>
+                <w:rFonts w:ascii="Tahoma" w:eastAsia="Times New Roman" w:hAnsi="Tahoma" w:cs="Tahoma"/>
+                <w:color w:val="000000"/>
+                <w:sz w:val="20"/>
+                <w:szCs w:val="20"/>
+                <w:shd w:val="clear" w:color="auto" w:fill="FFFFFF"/>
+                <w:lang w:eastAsia="en-MY"/>
+              </w:rPr>
+              <w:t>: KLIA, BSI, KSAB)</w:t>
+            </w:r>
+          </w:p>
+          <w:p>
+            <w:pPr>
+              <w:rPr>
+                <w:rFonts w:ascii="Tahoma" w:eastAsia="Times New Roman" w:hAnsi="Tahoma" w:cs="Tahoma"/>
                 <w:color w:val="000000"/>
                 <w:sz w:val="20"/>
                 <w:szCs w:val="20"/>
@@ -1586,13 +2040,85 @@
           <w:p>
             <w:pPr>
               <w:rPr>
-                <w:rFonts w:eastAsia="Times New Roman" w:cstheme="minorHAnsi"/>
-                <w:color w:val="000000"/>
-                <w:sz w:val="20"/>
-                <w:szCs w:val="20"/>
-                <w:lang w:eastAsia="en-MY"/>
-              </w:rPr>
-            </w:pPr>
+                <w:rFonts w:ascii="Tahoma" w:eastAsia="Times New Roman" w:hAnsi="Tahoma" w:cs="Tahoma"/>
+                <w:color w:val="000000"/>
+                <w:sz w:val="20"/>
+                <w:szCs w:val="20"/>
+                <w:lang w:eastAsia="en-MY"/>
+              </w:rPr>
+            </w:pPr>
+          </w:p>
+          <w:p>
+            <w:pPr>
+              <w:rPr>
+                <w:rFonts w:ascii="Tahoma" w:eastAsia="Times New Roman" w:hAnsi="Tahoma" w:cs="Tahoma"/>
+                <w:color w:val="000000"/>
+                <w:sz w:val="20"/>
+                <w:szCs w:val="20"/>
+                <w:lang w:eastAsia="en-MY"/>
+              </w:rPr>
+            </w:pPr>
+          </w:p>
+          <w:p>
+            <w:pPr>
+              <w:rPr>
+                <w:rFonts w:ascii="Tahoma" w:eastAsia="Times New Roman" w:hAnsi="Tahoma" w:cs="Tahoma"/>
+                <w:color w:val="000000"/>
+                <w:sz w:val="20"/>
+                <w:szCs w:val="20"/>
+                <w:lang w:eastAsia="en-MY"/>
+              </w:rPr>
+            </w:pPr>
+            <w:r>
+              <w:rPr>
+                <w:rFonts w:ascii="Tahoma" w:eastAsia="Times New Roman" w:hAnsi="Tahoma" w:cs="Tahoma"/>
+                <w:color w:val="FF0000"/>
+                <w:sz w:val="20"/>
+                <w:szCs w:val="20"/>
+                <w:lang w:eastAsia="en-MY"/>
+              </w:rPr>
+              <w:t xml:space="preserve">Please </w:t>
+            </w:r>
+            <w:r>
+              <w:rPr>
+                <w:rFonts w:ascii="Tahoma" w:eastAsia="Times New Roman" w:hAnsi="Tahoma" w:cs="Tahoma"/>
+                <w:color w:val="FF0000"/>
+                <w:sz w:val="20"/>
+                <w:szCs w:val="20"/>
+                <w:lang w:eastAsia="en-MY"/>
+              </w:rPr>
+              <w:t xml:space="preserve">write &amp; </w:t>
+            </w:r>
+            <w:r>
+              <w:rPr>
+                <w:rFonts w:ascii="Tahoma" w:eastAsia="Times New Roman" w:hAnsi="Tahoma" w:cs="Tahoma"/>
+                <w:color w:val="FF0000"/>
+                <w:sz w:val="20"/>
+                <w:szCs w:val="20"/>
+                <w:lang w:eastAsia="en-MY"/>
+              </w:rPr>
+              <w:t xml:space="preserve">provide copy of the </w:t>
+            </w:r>
+            <w:r>
+              <w:rPr>
+                <w:rFonts w:ascii="Tahoma" w:eastAsia="Times New Roman" w:hAnsi="Tahoma" w:cs="Tahoma"/>
+                <w:color w:val="FF0000"/>
+                <w:sz w:val="20"/>
+                <w:szCs w:val="20"/>
+                <w:lang w:eastAsia="en-MY"/>
+              </w:rPr>
+              <w:t xml:space="preserve">flight </w:t>
+            </w:r>
+            <w:r>
+              <w:rPr>
+                <w:rFonts w:ascii="Tahoma" w:eastAsia="Times New Roman" w:hAnsi="Tahoma" w:cs="Tahoma"/>
+                <w:color w:val="FF0000"/>
+                <w:sz w:val="20"/>
+                <w:szCs w:val="20"/>
+                <w:lang w:eastAsia="en-MY"/>
+              </w:rPr>
+              <w:t>ticket</w:t>
+            </w:r>
           </w:p>
         </w:tc>
       </w:tr>
@@ -1604,16 +2130,16 @@
           <w:p>
             <w:pPr>
               <w:rPr>
-                <w:rFonts w:eastAsia="Times New Roman" w:cstheme="minorHAnsi"/>
-                <w:color w:val="000000"/>
-                <w:sz w:val="20"/>
-                <w:szCs w:val="20"/>
-                <w:lang w:eastAsia="en-MY"/>
-              </w:rPr>
-            </w:pPr>
-            <w:r>
-              <w:rPr>
-                <w:rFonts w:eastAsia="Times New Roman" w:cstheme="minorHAnsi"/>
+                <w:rFonts w:ascii="Tahoma" w:eastAsia="Times New Roman" w:hAnsi="Tahoma" w:cs="Tahoma"/>
+                <w:color w:val="000000"/>
+                <w:sz w:val="20"/>
+                <w:szCs w:val="20"/>
+                <w:lang w:eastAsia="en-MY"/>
+              </w:rPr>
+            </w:pPr>
+            <w:r>
+              <w:rPr>
+                <w:rFonts w:ascii="Tahoma" w:eastAsia="Times New Roman" w:hAnsi="Tahoma" w:cs="Tahoma"/>
                 <w:color w:val="000000"/>
                 <w:sz w:val="20"/>
                 <w:szCs w:val="20"/>
@@ -1630,8 +2156,9 @@
           <w:p>
             <w:pPr>
               <w:shd w:val="clear" w:color="auto" w:fill="FFFFFF"/>
-              <w:rPr>
-                <w:rFonts w:eastAsia="Times New Roman" w:cstheme="minorHAnsi"/>
+              <w:ind w:left="37"/>
+              <w:rPr>
+                <w:rFonts w:ascii="Tahoma" w:eastAsia="Times New Roman" w:hAnsi="Tahoma" w:cs="Tahoma"/>
                 <w:color w:val="000000"/>
                 <w:sz w:val="20"/>
                 <w:szCs w:val="20"/>
@@ -1642,7 +2169,7 @@
             <w:proofErr w:type="spellStart"/>
             <w:r>
               <w:rPr>
-                <w:rFonts w:eastAsia="Times New Roman" w:cstheme="minorHAnsi"/>
+                <w:rFonts w:ascii="Tahoma" w:eastAsia="Times New Roman" w:hAnsi="Tahoma" w:cs="Tahoma"/>
                 <w:color w:val="000000"/>
                 <w:sz w:val="20"/>
                 <w:szCs w:val="20"/>
@@ -1654,62 +2181,62 @@
             <w:proofErr w:type="spellEnd"/>
             <w:r>
               <w:rPr>
-                <w:rFonts w:eastAsia="Times New Roman" w:cstheme="minorHAnsi"/>
-                <w:color w:val="000000"/>
-                <w:sz w:val="20"/>
-                <w:szCs w:val="20"/>
-                <w:shd w:val="clear" w:color="auto" w:fill="FFFFFF"/>
-                <w:lang w:eastAsia="en-MY"/>
-              </w:rPr>
-              <w:t>. Name of quarantine station :</w:t>
+                <w:rFonts w:ascii="Tahoma" w:eastAsia="Times New Roman" w:hAnsi="Tahoma" w:cs="Tahoma"/>
+                <w:color w:val="000000"/>
+                <w:sz w:val="20"/>
+                <w:szCs w:val="20"/>
+                <w:shd w:val="clear" w:color="auto" w:fill="FFFFFF"/>
+                <w:lang w:eastAsia="en-MY"/>
+              </w:rPr>
+              <w:t>. Name of quarantine station:</w:t>
+            </w:r>
+            <w:r>
+              <w:rPr>
+                <w:rFonts w:ascii="Tahoma" w:eastAsia="Times New Roman" w:hAnsi="Tahoma" w:cs="Tahoma"/>
+                <w:color w:val="000000"/>
+                <w:sz w:val="20"/>
+                <w:szCs w:val="20"/>
+                <w:shd w:val="clear" w:color="auto" w:fill="FFFFFF"/>
+                <w:lang w:eastAsia="en-MY"/>
+              </w:rPr>
+              <w:br/>
+              <w:t xml:space="preserve">   </w:t>
+            </w:r>
+            <w:r>
+              <w:rPr>
+                <w:rFonts w:ascii="Tahoma" w:eastAsia="Times New Roman" w:hAnsi="Tahoma" w:cs="Tahoma"/>
+                <w:color w:val="000000"/>
+                <w:sz w:val="20"/>
+                <w:szCs w:val="20"/>
+                <w:shd w:val="clear" w:color="auto" w:fill="FFFFFF"/>
+                <w:lang w:eastAsia="en-MY"/>
+              </w:rPr>
+              <w:t>(if relevant)</w:t>
             </w:r>
           </w:p>
           <w:p>
             <w:pPr>
               <w:shd w:val="clear" w:color="auto" w:fill="FFFFFF"/>
-              <w:rPr>
-                <w:rFonts w:eastAsia="Times New Roman" w:cstheme="minorHAnsi"/>
-                <w:color w:val="000000"/>
-                <w:sz w:val="20"/>
-                <w:szCs w:val="20"/>
-                <w:shd w:val="clear" w:color="auto" w:fill="FFFFFF"/>
-                <w:lang w:eastAsia="en-MY"/>
-              </w:rPr>
-            </w:pPr>
-            <w:r>
-              <w:rPr>
-                <w:rFonts w:eastAsia="Times New Roman" w:cstheme="minorHAnsi"/>
-                <w:color w:val="000000"/>
-                <w:sz w:val="20"/>
-                <w:szCs w:val="20"/>
-                <w:shd w:val="clear" w:color="auto" w:fill="FFFFFF"/>
-                <w:lang w:eastAsia="en-MY"/>
-              </w:rPr>
-              <w:t>( if relevant)</w:t>
-            </w:r>
-          </w:p>
-          <w:p>
-            <w:pPr>
-              <w:shd w:val="clear" w:color="auto" w:fill="FFFFFF"/>
-              <w:rPr>
-                <w:rFonts w:eastAsia="Times New Roman" w:cstheme="minorHAnsi"/>
-                <w:color w:val="000000"/>
-                <w:sz w:val="20"/>
-                <w:szCs w:val="20"/>
-                <w:shd w:val="clear" w:color="auto" w:fill="FFFFFF"/>
-                <w:lang w:eastAsia="en-MY"/>
-              </w:rPr>
-            </w:pPr>
-            <w:r>
-              <w:rPr>
-                <w:rFonts w:eastAsia="Times New Roman" w:cstheme="minorHAnsi"/>
-                <w:color w:val="000000"/>
-                <w:sz w:val="20"/>
-                <w:szCs w:val="20"/>
-                <w:shd w:val="clear" w:color="auto" w:fill="FFFFFF"/>
-                <w:lang w:eastAsia="en-MY"/>
-              </w:rPr>
-              <w:t>ii. Date of arrival :</w:t>
+              <w:ind w:left="37"/>
+              <w:rPr>
+                <w:rFonts w:ascii="Tahoma" w:eastAsia="Times New Roman" w:hAnsi="Tahoma" w:cs="Tahoma"/>
+                <w:color w:val="000000"/>
+                <w:sz w:val="20"/>
+                <w:szCs w:val="20"/>
+                <w:shd w:val="clear" w:color="auto" w:fill="FFFFFF"/>
+                <w:lang w:eastAsia="en-MY"/>
+              </w:rPr>
+            </w:pPr>
+            <w:r>
+              <w:rPr>
+                <w:rFonts w:ascii="Tahoma" w:eastAsia="Times New Roman" w:hAnsi="Tahoma" w:cs="Tahoma"/>
+                <w:color w:val="000000"/>
+                <w:sz w:val="20"/>
+                <w:szCs w:val="20"/>
+                <w:shd w:val="clear" w:color="auto" w:fill="FFFFFF"/>
+                <w:lang w:eastAsia="en-MY"/>
+              </w:rPr>
+              <w:t>ii. Date of arrival:</w:t>
             </w:r>
           </w:p>
         </w:tc>
@@ -1720,7 +2247,7 @@
           <w:p>
             <w:pPr>
               <w:rPr>
-                <w:rFonts w:eastAsia="Times New Roman" w:cstheme="minorHAnsi"/>
+                <w:rFonts w:ascii="Tahoma" w:eastAsia="Times New Roman" w:hAnsi="Tahoma" w:cs="Tahoma"/>
                 <w:color w:val="000000"/>
                 <w:sz w:val="20"/>
                 <w:szCs w:val="20"/>
@@ -1738,16 +2265,16 @@
           <w:p>
             <w:pPr>
               <w:rPr>
-                <w:rFonts w:eastAsia="Times New Roman" w:cstheme="minorHAnsi"/>
-                <w:color w:val="000000"/>
-                <w:sz w:val="20"/>
-                <w:szCs w:val="20"/>
-                <w:lang w:eastAsia="en-MY"/>
-              </w:rPr>
-            </w:pPr>
-            <w:r>
-              <w:rPr>
-                <w:rFonts w:eastAsia="Times New Roman" w:cstheme="minorHAnsi"/>
+                <w:rFonts w:ascii="Tahoma" w:eastAsia="Times New Roman" w:hAnsi="Tahoma" w:cs="Tahoma"/>
+                <w:color w:val="000000"/>
+                <w:sz w:val="20"/>
+                <w:szCs w:val="20"/>
+                <w:lang w:eastAsia="en-MY"/>
+              </w:rPr>
+            </w:pPr>
+            <w:r>
+              <w:rPr>
+                <w:rFonts w:ascii="Tahoma" w:eastAsia="Times New Roman" w:hAnsi="Tahoma" w:cs="Tahoma"/>
                 <w:color w:val="000000"/>
                 <w:sz w:val="20"/>
                 <w:szCs w:val="20"/>
@@ -1757,7 +2284,7 @@
             </w:r>
             <w:r>
               <w:rPr>
-                <w:rFonts w:eastAsia="Times New Roman" w:cstheme="minorHAnsi"/>
+                <w:rFonts w:ascii="Tahoma" w:eastAsia="Times New Roman" w:hAnsi="Tahoma" w:cs="Tahoma"/>
                 <w:color w:val="000000"/>
                 <w:sz w:val="20"/>
                 <w:szCs w:val="20"/>
@@ -1775,17 +2302,17 @@
             <w:pPr>
               <w:shd w:val="clear" w:color="auto" w:fill="FFFFFF"/>
               <w:rPr>
-                <w:rFonts w:eastAsia="Times New Roman" w:cstheme="minorHAnsi"/>
-                <w:color w:val="000000"/>
-                <w:sz w:val="20"/>
-                <w:szCs w:val="20"/>
-                <w:shd w:val="clear" w:color="auto" w:fill="FFFFFF"/>
-                <w:lang w:eastAsia="en-MY"/>
-              </w:rPr>
-            </w:pPr>
-            <w:r>
-              <w:rPr>
-                <w:rFonts w:eastAsia="Times New Roman" w:cstheme="minorHAnsi"/>
+                <w:rFonts w:ascii="Tahoma" w:eastAsia="Times New Roman" w:hAnsi="Tahoma" w:cs="Tahoma"/>
+                <w:color w:val="000000"/>
+                <w:sz w:val="20"/>
+                <w:szCs w:val="20"/>
+                <w:shd w:val="clear" w:color="auto" w:fill="FFFFFF"/>
+                <w:lang w:eastAsia="en-MY"/>
+              </w:rPr>
+            </w:pPr>
+            <w:r>
+              <w:rPr>
+                <w:rFonts w:ascii="Tahoma" w:eastAsia="Times New Roman" w:hAnsi="Tahoma" w:cs="Tahoma"/>
                 <w:color w:val="000000"/>
                 <w:sz w:val="20"/>
                 <w:szCs w:val="20"/>
@@ -1796,7 +2323,7 @@
             </w:r>
             <w:r>
               <w:rPr>
-                <w:rFonts w:eastAsia="Times New Roman" w:cstheme="minorHAnsi"/>
+                <w:rFonts w:ascii="Tahoma" w:eastAsia="Times New Roman" w:hAnsi="Tahoma" w:cs="Tahoma"/>
                 <w:color w:val="000000"/>
                 <w:sz w:val="20"/>
                 <w:szCs w:val="20"/>
@@ -1810,7 +2337,7 @@
             <w:pPr>
               <w:shd w:val="clear" w:color="auto" w:fill="FFFFFF"/>
               <w:rPr>
-                <w:rFonts w:eastAsia="Times New Roman" w:cstheme="minorHAnsi"/>
+                <w:rFonts w:ascii="Tahoma" w:eastAsia="Times New Roman" w:hAnsi="Tahoma" w:cs="Tahoma"/>
                 <w:color w:val="000000"/>
                 <w:sz w:val="20"/>
                 <w:szCs w:val="20"/>
@@ -1823,7 +2350,7 @@
             <w:pPr>
               <w:shd w:val="clear" w:color="auto" w:fill="FFFFFF"/>
               <w:rPr>
-                <w:rFonts w:eastAsia="Times New Roman" w:cstheme="minorHAnsi"/>
+                <w:rFonts w:ascii="Tahoma" w:eastAsia="Times New Roman" w:hAnsi="Tahoma" w:cs="Tahoma"/>
                 <w:color w:val="000000"/>
                 <w:sz w:val="20"/>
                 <w:szCs w:val="20"/>
@@ -1840,7 +2367,7 @@
           <w:p>
             <w:pPr>
               <w:rPr>
-                <w:rFonts w:eastAsia="Times New Roman" w:cstheme="minorHAnsi"/>
+                <w:rFonts w:ascii="Tahoma" w:eastAsia="Times New Roman" w:hAnsi="Tahoma" w:cs="Tahoma"/>
                 <w:color w:val="000000"/>
                 <w:sz w:val="20"/>
                 <w:szCs w:val="20"/>
@@ -1858,16 +2385,16 @@
           <w:p>
             <w:pPr>
               <w:rPr>
-                <w:rFonts w:eastAsia="Times New Roman" w:cstheme="minorHAnsi"/>
-                <w:color w:val="000000"/>
-                <w:sz w:val="20"/>
-                <w:szCs w:val="20"/>
-                <w:lang w:eastAsia="en-MY"/>
-              </w:rPr>
-            </w:pPr>
-            <w:r>
-              <w:rPr>
-                <w:rFonts w:eastAsia="Times New Roman" w:cstheme="minorHAnsi"/>
+                <w:rFonts w:ascii="Tahoma" w:eastAsia="Times New Roman" w:hAnsi="Tahoma" w:cs="Tahoma"/>
+                <w:color w:val="000000"/>
+                <w:sz w:val="20"/>
+                <w:szCs w:val="20"/>
+                <w:lang w:eastAsia="en-MY"/>
+              </w:rPr>
+            </w:pPr>
+            <w:r>
+              <w:rPr>
+                <w:rFonts w:ascii="Tahoma" w:eastAsia="Times New Roman" w:hAnsi="Tahoma" w:cs="Tahoma"/>
                 <w:color w:val="000000"/>
                 <w:sz w:val="20"/>
                 <w:szCs w:val="20"/>
@@ -1877,7 +2404,7 @@
             </w:r>
             <w:r>
               <w:rPr>
-                <w:rFonts w:eastAsia="Times New Roman" w:cstheme="minorHAnsi"/>
+                <w:rFonts w:ascii="Tahoma" w:eastAsia="Times New Roman" w:hAnsi="Tahoma" w:cs="Tahoma"/>
                 <w:color w:val="000000"/>
                 <w:sz w:val="20"/>
                 <w:szCs w:val="20"/>
@@ -1887,7 +2414,7 @@
             </w:r>
             <w:r>
               <w:rPr>
-                <w:rFonts w:eastAsia="Times New Roman" w:cstheme="minorHAnsi"/>
+                <w:rFonts w:ascii="Tahoma" w:eastAsia="Times New Roman" w:hAnsi="Tahoma" w:cs="Tahoma"/>
                 <w:color w:val="000000"/>
                 <w:sz w:val="20"/>
                 <w:szCs w:val="20"/>
@@ -1905,17 +2432,17 @@
             <w:pPr>
               <w:shd w:val="clear" w:color="auto" w:fill="FFFFFF"/>
               <w:rPr>
-                <w:rFonts w:eastAsia="Times New Roman" w:cstheme="minorHAnsi"/>
-                <w:color w:val="000000"/>
-                <w:sz w:val="20"/>
-                <w:szCs w:val="20"/>
-                <w:shd w:val="clear" w:color="auto" w:fill="FFFFFF"/>
-                <w:lang w:eastAsia="en-MY"/>
-              </w:rPr>
-            </w:pPr>
-            <w:r>
-              <w:rPr>
-                <w:rFonts w:eastAsia="Times New Roman" w:cstheme="minorHAnsi"/>
+                <w:rFonts w:ascii="Tahoma" w:eastAsia="Times New Roman" w:hAnsi="Tahoma" w:cs="Tahoma"/>
+                <w:color w:val="000000"/>
+                <w:sz w:val="20"/>
+                <w:szCs w:val="20"/>
+                <w:shd w:val="clear" w:color="auto" w:fill="FFFFFF"/>
+                <w:lang w:eastAsia="en-MY"/>
+              </w:rPr>
+            </w:pPr>
+            <w:r>
+              <w:rPr>
+                <w:rFonts w:ascii="Tahoma" w:eastAsia="Times New Roman" w:hAnsi="Tahoma" w:cs="Tahoma"/>
                 <w:color w:val="000000"/>
                 <w:sz w:val="20"/>
                 <w:szCs w:val="20"/>
@@ -1926,14 +2453,14 @@
             </w:r>
             <w:r>
               <w:rPr>
-                <w:rFonts w:eastAsia="Times New Roman" w:cstheme="minorHAnsi"/>
-                <w:color w:val="000000"/>
-                <w:sz w:val="20"/>
-                <w:szCs w:val="20"/>
-                <w:shd w:val="clear" w:color="auto" w:fill="FFFFFF"/>
-                <w:lang w:eastAsia="en-MY"/>
-              </w:rPr>
-              <w:t xml:space="preserve"> :</w:t>
+                <w:rFonts w:ascii="Tahoma" w:eastAsia="Times New Roman" w:hAnsi="Tahoma" w:cs="Tahoma"/>
+                <w:color w:val="000000"/>
+                <w:sz w:val="20"/>
+                <w:szCs w:val="20"/>
+                <w:shd w:val="clear" w:color="auto" w:fill="FFFFFF"/>
+                <w:lang w:eastAsia="en-MY"/>
+              </w:rPr>
+              <w:t>:</w:t>
             </w:r>
           </w:p>
           <w:p>
@@ -1944,18 +2471,19 @@
                 <w:numId w:val="7"/>
               </w:numPr>
               <w:shd w:val="clear" w:color="auto" w:fill="FFFFFF"/>
-              <w:rPr>
-                <w:rFonts w:eastAsia="Times New Roman" w:cstheme="minorHAnsi"/>
-                <w:color w:val="000000"/>
-                <w:sz w:val="20"/>
-                <w:szCs w:val="20"/>
-                <w:shd w:val="clear" w:color="auto" w:fill="FFFFFF"/>
-                <w:lang w:eastAsia="en-MY"/>
-              </w:rPr>
-            </w:pPr>
-            <w:r>
-              <w:rPr>
-                <w:rFonts w:eastAsia="Times New Roman" w:cstheme="minorHAnsi"/>
+              <w:ind w:left="462" w:hanging="283"/>
+              <w:rPr>
+                <w:rFonts w:ascii="Tahoma" w:eastAsia="Times New Roman" w:hAnsi="Tahoma" w:cs="Tahoma"/>
+                <w:color w:val="000000"/>
+                <w:sz w:val="20"/>
+                <w:szCs w:val="20"/>
+                <w:shd w:val="clear" w:color="auto" w:fill="FFFFFF"/>
+                <w:lang w:eastAsia="en-MY"/>
+              </w:rPr>
+            </w:pPr>
+            <w:r>
+              <w:rPr>
+                <w:rFonts w:ascii="Tahoma" w:eastAsia="Times New Roman" w:hAnsi="Tahoma" w:cs="Tahoma"/>
                 <w:color w:val="000000"/>
                 <w:sz w:val="20"/>
                 <w:szCs w:val="20"/>
@@ -1973,18 +2501,19 @@
                 <w:numId w:val="7"/>
               </w:numPr>
               <w:shd w:val="clear" w:color="auto" w:fill="FFFFFF"/>
-              <w:rPr>
-                <w:rFonts w:eastAsia="Times New Roman" w:cstheme="minorHAnsi"/>
-                <w:color w:val="000000"/>
-                <w:sz w:val="20"/>
-                <w:szCs w:val="20"/>
-                <w:shd w:val="clear" w:color="auto" w:fill="FFFFFF"/>
-                <w:lang w:eastAsia="en-MY"/>
-              </w:rPr>
-            </w:pPr>
-            <w:r>
-              <w:rPr>
-                <w:rFonts w:eastAsia="Times New Roman" w:cstheme="minorHAnsi"/>
+              <w:ind w:left="462" w:hanging="283"/>
+              <w:rPr>
+                <w:rFonts w:ascii="Tahoma" w:eastAsia="Times New Roman" w:hAnsi="Tahoma" w:cs="Tahoma"/>
+                <w:color w:val="000000"/>
+                <w:sz w:val="20"/>
+                <w:szCs w:val="20"/>
+                <w:shd w:val="clear" w:color="auto" w:fill="FFFFFF"/>
+                <w:lang w:eastAsia="en-MY"/>
+              </w:rPr>
+            </w:pPr>
+            <w:r>
+              <w:rPr>
+                <w:rFonts w:ascii="Tahoma" w:eastAsia="Times New Roman" w:hAnsi="Tahoma" w:cs="Tahoma"/>
                 <w:color w:val="000000"/>
                 <w:sz w:val="20"/>
                 <w:szCs w:val="20"/>
@@ -2002,7 +2531,7 @@
           <w:p>
             <w:pPr>
               <w:rPr>
-                <w:rFonts w:eastAsia="Times New Roman" w:cstheme="minorHAnsi"/>
+                <w:rFonts w:ascii="Tahoma" w:eastAsia="Times New Roman" w:hAnsi="Tahoma" w:cs="Tahoma"/>
                 <w:color w:val="000000"/>
                 <w:sz w:val="20"/>
                 <w:szCs w:val="20"/>
@@ -2013,16 +2542,20 @@
         </w:tc>
       </w:tr>
       <w:tr>
+        <w:trPr>
+          <w:trHeight w:val="875"/>
+        </w:trPr>
         <w:tc>
           <w:tcPr>
             <w:tcW w:w="9016" w:type="dxa"/>
             <w:gridSpan w:val="3"/>
+            <w:vAlign w:val="center"/>
           </w:tcPr>
           <w:p>
             <w:pPr>
               <w:jc w:val="center"/>
               <w:rPr>
-                <w:rFonts w:eastAsia="Times New Roman" w:cstheme="minorHAnsi"/>
+                <w:rFonts w:ascii="Tahoma" w:eastAsia="Times New Roman" w:hAnsi="Tahoma" w:cs="Tahoma"/>
                 <w:b/>
                 <w:bCs/>
                 <w:color w:val="000000"/>
@@ -2033,7 +2566,7 @@
             </w:pPr>
             <w:r>
               <w:rPr>
-                <w:rFonts w:eastAsia="Times New Roman" w:cstheme="minorHAnsi"/>
+                <w:rFonts w:ascii="Tahoma" w:eastAsia="Times New Roman" w:hAnsi="Tahoma" w:cs="Tahoma"/>
                 <w:b/>
                 <w:bCs/>
                 <w:color w:val="000000"/>
@@ -2048,7 +2581,7 @@
             <w:pPr>
               <w:jc w:val="center"/>
               <w:rPr>
-                <w:rFonts w:eastAsia="Times New Roman" w:cstheme="minorHAnsi"/>
+                <w:rFonts w:ascii="Tahoma" w:eastAsia="Times New Roman" w:hAnsi="Tahoma" w:cs="Tahoma"/>
                 <w:b/>
                 <w:bCs/>
                 <w:color w:val="000000"/>
@@ -2059,7 +2592,7 @@
             </w:pPr>
             <w:r>
               <w:rPr>
-                <w:rFonts w:eastAsia="Times New Roman" w:cstheme="minorHAnsi"/>
+                <w:rFonts w:ascii="Tahoma" w:eastAsia="Times New Roman" w:hAnsi="Tahoma" w:cs="Tahoma"/>
                 <w:b/>
                 <w:bCs/>
                 <w:color w:val="000000"/>
@@ -2074,16 +2607,16 @@
             <w:pPr>
               <w:jc w:val="center"/>
               <w:rPr>
-                <w:rFonts w:eastAsia="Times New Roman" w:cstheme="minorHAnsi"/>
-                <w:color w:val="000000"/>
-                <w:sz w:val="20"/>
-                <w:szCs w:val="20"/>
-                <w:lang w:eastAsia="en-MY"/>
-              </w:rPr>
-            </w:pPr>
-            <w:r>
-              <w:rPr>
-                <w:rFonts w:eastAsia="Times New Roman" w:cstheme="minorHAnsi"/>
+                <w:rFonts w:ascii="Tahoma" w:eastAsia="Times New Roman" w:hAnsi="Tahoma" w:cs="Tahoma"/>
+                <w:color w:val="000000"/>
+                <w:sz w:val="20"/>
+                <w:szCs w:val="20"/>
+                <w:lang w:eastAsia="en-MY"/>
+              </w:rPr>
+            </w:pPr>
+            <w:r>
+              <w:rPr>
+                <w:rFonts w:ascii="Tahoma" w:eastAsia="Times New Roman" w:hAnsi="Tahoma" w:cs="Tahoma"/>
                 <w:b/>
                 <w:bCs/>
                 <w:color w:val="000000"/>
@@ -2091,11 +2624,11 @@
                 <w:szCs w:val="20"/>
                 <w:lang w:eastAsia="en-MY"/>
               </w:rPr>
-              <w:t>MARCH</w:t>
-            </w:r>
-            <w:r>
-              <w:rPr>
-                <w:rFonts w:eastAsia="Times New Roman" w:cstheme="minorHAnsi"/>
+              <w:t>AUGUST</w:t>
+            </w:r>
+            <w:r>
+              <w:rPr>
+                <w:rFonts w:ascii="Tahoma" w:eastAsia="Times New Roman" w:hAnsi="Tahoma" w:cs="Tahoma"/>
                 <w:b/>
                 <w:bCs/>
                 <w:color w:val="000000"/>
@@ -2114,7 +2647,7 @@
         <w:shd w:val="clear" w:color="auto" w:fill="FFFFFF"/>
         <w:spacing w:after="0" w:line="240" w:lineRule="auto"/>
         <w:rPr>
-          <w:rFonts w:eastAsia="Times New Roman" w:cstheme="minorHAnsi"/>
+          <w:rFonts w:ascii="Tahoma" w:eastAsia="Times New Roman" w:hAnsi="Tahoma" w:cs="Tahoma"/>
           <w:color w:val="000000"/>
           <w:sz w:val="20"/>
           <w:szCs w:val="20"/>
@@ -2124,10 +2657,647 @@
     </w:p>
     <w:p>
       <w:pPr>
+        <w:rPr>
+          <w:rFonts w:ascii="Tahoma" w:hAnsi="Tahoma" w:cs="Tahoma"/>
+          <w:b/>
+          <w:bCs/>
+          <w:sz w:val="20"/>
+          <w:szCs w:val="20"/>
+          <w:u w:val="single"/>
+          <w:lang w:val="en-US"/>
+        </w:rPr>
+      </w:pPr>
+      <w:r>
+        <w:rPr>
+          <w:rFonts w:ascii="Tahoma" w:hAnsi="Tahoma" w:cs="Tahoma"/>
+          <w:b/>
+          <w:bCs/>
+          <w:sz w:val="20"/>
+          <w:szCs w:val="20"/>
+          <w:u w:val="single"/>
+          <w:lang w:val="en-US"/>
+        </w:rPr>
+        <w:t>Home risk assessment</w:t>
+      </w:r>
+    </w:p>
+    <w:p>
+      <w:pPr>
+        <w:rPr>
+          <w:rFonts w:ascii="Tahoma" w:hAnsi="Tahoma" w:cs="Tahoma"/>
+          <w:sz w:val="20"/>
+          <w:szCs w:val="20"/>
+          <w:lang w:val="en-US"/>
+        </w:rPr>
+      </w:pPr>
+      <w:r>
+        <w:rPr>
+          <w:rFonts w:ascii="Tahoma" w:hAnsi="Tahoma" w:cs="Tahoma"/>
+          <w:sz w:val="20"/>
+          <w:szCs w:val="20"/>
+          <w:lang w:val="en-US"/>
+        </w:rPr>
+        <w:t>Applicants /</w:t>
+      </w:r>
+      <w:r>
+        <w:rPr>
+          <w:rFonts w:ascii="Tahoma" w:hAnsi="Tahoma" w:cs="Tahoma"/>
+          <w:sz w:val="20"/>
+          <w:szCs w:val="20"/>
+          <w:lang w:val="en-US"/>
+        </w:rPr>
+        <w:t xml:space="preserve"> </w:t>
+      </w:r>
+      <w:r>
+        <w:rPr>
+          <w:rFonts w:ascii="Tahoma" w:hAnsi="Tahoma" w:cs="Tahoma"/>
+          <w:sz w:val="20"/>
+          <w:szCs w:val="20"/>
+          <w:lang w:val="en-US"/>
+        </w:rPr>
+        <w:t>PUS are not included in the total number of people.</w:t>
+      </w:r>
+    </w:p>
+    <w:tbl>
+      <w:tblPr>
+        <w:tblStyle w:val="TableGrid"/>
+        <w:tblW w:w="5000" w:type="pct"/>
+        <w:tblCellMar>
+          <w:top w:w="85" w:type="dxa"/>
+          <w:bottom w:w="85" w:type="dxa"/>
+        </w:tblCellMar>
+        <w:tblLook w:val="04A0" w:firstRow="1" w:lastRow="0" w:firstColumn="1" w:lastColumn="0" w:noHBand="0" w:noVBand="1"/>
+      </w:tblPr>
+      <w:tblGrid>
+        <w:gridCol w:w="421"/>
+        <w:gridCol w:w="6520"/>
+        <w:gridCol w:w="2075"/>
+      </w:tblGrid>
+      <w:tr>
+        <w:trPr>
+          <w:trHeight w:val="453"/>
+        </w:trPr>
+        <w:tc>
+          <w:tcPr>
+            <w:tcW w:w="233" w:type="pct"/>
+          </w:tcPr>
+          <w:p>
+            <w:pPr>
+              <w:jc w:val="center"/>
+              <w:rPr>
+                <w:rFonts w:ascii="Tahoma" w:hAnsi="Tahoma" w:cs="Tahoma"/>
+                <w:b/>
+                <w:sz w:val="20"/>
+                <w:szCs w:val="20"/>
+                <w:lang w:val="en-US"/>
+              </w:rPr>
+            </w:pPr>
+          </w:p>
+        </w:tc>
+        <w:tc>
+          <w:tcPr>
+            <w:tcW w:w="3616" w:type="pct"/>
+          </w:tcPr>
+          <w:p>
+            <w:pPr>
+              <w:jc w:val="center"/>
+              <w:rPr>
+                <w:rFonts w:ascii="Tahoma" w:hAnsi="Tahoma" w:cs="Tahoma"/>
+                <w:b/>
+                <w:sz w:val="20"/>
+                <w:szCs w:val="20"/>
+                <w:lang w:val="en-US"/>
+              </w:rPr>
+            </w:pPr>
+            <w:r>
+              <w:rPr>
+                <w:rFonts w:ascii="Tahoma" w:hAnsi="Tahoma" w:cs="Tahoma"/>
+                <w:b/>
+                <w:sz w:val="20"/>
+                <w:szCs w:val="20"/>
+                <w:lang w:val="en-US"/>
+              </w:rPr>
+              <w:t>Item</w:t>
+            </w:r>
+          </w:p>
+        </w:tc>
+        <w:tc>
+          <w:tcPr>
+            <w:tcW w:w="1151" w:type="pct"/>
+          </w:tcPr>
+          <w:p>
+            <w:pPr>
+              <w:jc w:val="center"/>
+              <w:rPr>
+                <w:rFonts w:ascii="Tahoma" w:hAnsi="Tahoma" w:cs="Tahoma"/>
+                <w:b/>
+                <w:sz w:val="20"/>
+                <w:szCs w:val="20"/>
+                <w:lang w:val="en-US"/>
+              </w:rPr>
+            </w:pPr>
+            <w:r>
+              <w:rPr>
+                <w:rFonts w:ascii="Tahoma" w:hAnsi="Tahoma" w:cs="Tahoma"/>
+                <w:b/>
+                <w:sz w:val="20"/>
+                <w:szCs w:val="20"/>
+                <w:lang w:val="en-US"/>
+              </w:rPr>
+              <w:t>Please state the number</w:t>
+            </w:r>
+          </w:p>
+        </w:tc>
+      </w:tr>
+      <w:tr>
+        <w:trPr>
+          <w:trHeight w:val="232"/>
+        </w:trPr>
+        <w:tc>
+          <w:tcPr>
+            <w:tcW w:w="233" w:type="pct"/>
+          </w:tcPr>
+          <w:p>
+            <w:pPr>
+              <w:rPr>
+                <w:rFonts w:ascii="Tahoma" w:hAnsi="Tahoma" w:cs="Tahoma"/>
+                <w:sz w:val="20"/>
+                <w:szCs w:val="20"/>
+                <w:lang w:val="en-US"/>
+              </w:rPr>
+            </w:pPr>
+            <w:r>
+              <w:rPr>
+                <w:rFonts w:ascii="Tahoma" w:hAnsi="Tahoma" w:cs="Tahoma"/>
+                <w:sz w:val="20"/>
+                <w:szCs w:val="20"/>
+                <w:lang w:val="en-US"/>
+              </w:rPr>
+              <w:t>1.</w:t>
+            </w:r>
+          </w:p>
+        </w:tc>
+        <w:tc>
+          <w:tcPr>
+            <w:tcW w:w="3616" w:type="pct"/>
+          </w:tcPr>
+          <w:p>
+            <w:pPr>
+              <w:rPr>
+                <w:rFonts w:ascii="Tahoma" w:hAnsi="Tahoma" w:cs="Tahoma"/>
+                <w:sz w:val="20"/>
+                <w:szCs w:val="20"/>
+                <w:lang w:val="en-US"/>
+              </w:rPr>
+            </w:pPr>
+            <w:r>
+              <w:rPr>
+                <w:rFonts w:ascii="Tahoma" w:hAnsi="Tahoma" w:cs="Tahoma"/>
+                <w:sz w:val="20"/>
+                <w:szCs w:val="20"/>
+                <w:lang w:val="en-US"/>
+              </w:rPr>
+              <w:t>The number of people who live in the house</w:t>
+            </w:r>
+          </w:p>
+        </w:tc>
+        <w:tc>
+          <w:tcPr>
+            <w:tcW w:w="1151" w:type="pct"/>
+          </w:tcPr>
+          <w:p>
+            <w:pPr>
+              <w:jc w:val="center"/>
+              <w:rPr>
+                <w:rFonts w:ascii="Tahoma" w:hAnsi="Tahoma" w:cs="Tahoma"/>
+                <w:sz w:val="20"/>
+                <w:szCs w:val="20"/>
+                <w:lang w:val="en-US"/>
+              </w:rPr>
+            </w:pPr>
+          </w:p>
+        </w:tc>
+      </w:tr>
+      <w:tr>
+        <w:trPr>
+          <w:trHeight w:val="170"/>
+        </w:trPr>
+        <w:tc>
+          <w:tcPr>
+            <w:tcW w:w="233" w:type="pct"/>
+          </w:tcPr>
+          <w:p>
+            <w:pPr>
+              <w:rPr>
+                <w:rFonts w:ascii="Tahoma" w:hAnsi="Tahoma" w:cs="Tahoma"/>
+                <w:sz w:val="20"/>
+                <w:szCs w:val="20"/>
+                <w:lang w:val="en-US"/>
+              </w:rPr>
+            </w:pPr>
+            <w:r>
+              <w:rPr>
+                <w:rFonts w:ascii="Tahoma" w:hAnsi="Tahoma" w:cs="Tahoma"/>
+                <w:sz w:val="20"/>
+                <w:szCs w:val="20"/>
+                <w:lang w:val="en-US"/>
+              </w:rPr>
+              <w:t>2.</w:t>
+            </w:r>
+          </w:p>
+        </w:tc>
+        <w:tc>
+          <w:tcPr>
+            <w:tcW w:w="3616" w:type="pct"/>
+          </w:tcPr>
+          <w:p>
+            <w:pPr>
+              <w:rPr>
+                <w:rFonts w:ascii="Tahoma" w:hAnsi="Tahoma" w:cs="Tahoma"/>
+                <w:sz w:val="20"/>
+                <w:szCs w:val="20"/>
+                <w:lang w:val="en-US"/>
+              </w:rPr>
+            </w:pPr>
+            <w:r>
+              <w:rPr>
+                <w:rFonts w:ascii="Tahoma" w:hAnsi="Tahoma" w:cs="Tahoma"/>
+                <w:sz w:val="20"/>
+                <w:szCs w:val="20"/>
+                <w:lang w:val="en-US"/>
+              </w:rPr>
+              <w:t>Number of occupants over the age of 60 (elderly)</w:t>
+            </w:r>
+          </w:p>
+        </w:tc>
+        <w:tc>
+          <w:tcPr>
+            <w:tcW w:w="1151" w:type="pct"/>
+          </w:tcPr>
+          <w:p>
+            <w:pPr>
+              <w:jc w:val="center"/>
+              <w:rPr>
+                <w:rFonts w:ascii="Tahoma" w:hAnsi="Tahoma" w:cs="Tahoma"/>
+                <w:sz w:val="20"/>
+                <w:szCs w:val="20"/>
+                <w:lang w:val="en-US"/>
+              </w:rPr>
+            </w:pPr>
+          </w:p>
+        </w:tc>
+      </w:tr>
+      <w:tr>
+        <w:trPr>
+          <w:trHeight w:val="466"/>
+        </w:trPr>
+        <w:tc>
+          <w:tcPr>
+            <w:tcW w:w="233" w:type="pct"/>
+          </w:tcPr>
+          <w:p>
+            <w:pPr>
+              <w:rPr>
+                <w:rFonts w:ascii="Tahoma" w:hAnsi="Tahoma" w:cs="Tahoma"/>
+                <w:sz w:val="20"/>
+                <w:szCs w:val="20"/>
+                <w:lang w:val="en-US"/>
+              </w:rPr>
+            </w:pPr>
+            <w:r>
+              <w:rPr>
+                <w:rFonts w:ascii="Tahoma" w:hAnsi="Tahoma" w:cs="Tahoma"/>
+                <w:sz w:val="20"/>
+                <w:szCs w:val="20"/>
+                <w:lang w:val="en-US"/>
+              </w:rPr>
+              <w:t>3.</w:t>
+            </w:r>
+          </w:p>
+        </w:tc>
+        <w:tc>
+          <w:tcPr>
+            <w:tcW w:w="3616" w:type="pct"/>
+          </w:tcPr>
+          <w:p>
+            <w:pPr>
+              <w:rPr>
+                <w:rFonts w:ascii="Tahoma" w:hAnsi="Tahoma" w:cs="Tahoma"/>
+                <w:sz w:val="20"/>
+                <w:szCs w:val="20"/>
+                <w:lang w:val="en-US"/>
+              </w:rPr>
+            </w:pPr>
+            <w:r>
+              <w:rPr>
+                <w:rFonts w:ascii="Tahoma" w:hAnsi="Tahoma" w:cs="Tahoma"/>
+                <w:sz w:val="20"/>
+                <w:szCs w:val="20"/>
+                <w:lang w:val="en-US"/>
+              </w:rPr>
+              <w:t>The number of occupants under the age of 12 years (underage)</w:t>
+            </w:r>
+          </w:p>
+        </w:tc>
+        <w:tc>
+          <w:tcPr>
+            <w:tcW w:w="1151" w:type="pct"/>
+          </w:tcPr>
+          <w:p>
+            <w:pPr>
+              <w:jc w:val="center"/>
+              <w:rPr>
+                <w:rFonts w:ascii="Tahoma" w:hAnsi="Tahoma" w:cs="Tahoma"/>
+                <w:sz w:val="20"/>
+                <w:szCs w:val="20"/>
+                <w:lang w:val="en-US"/>
+              </w:rPr>
+            </w:pPr>
+          </w:p>
+        </w:tc>
+      </w:tr>
+      <w:tr>
+        <w:trPr>
+          <w:trHeight w:val="219"/>
+        </w:trPr>
+        <w:tc>
+          <w:tcPr>
+            <w:tcW w:w="233" w:type="pct"/>
+          </w:tcPr>
+          <w:p>
+            <w:pPr>
+              <w:rPr>
+                <w:rFonts w:ascii="Tahoma" w:hAnsi="Tahoma" w:cs="Tahoma"/>
+                <w:sz w:val="20"/>
+                <w:szCs w:val="20"/>
+                <w:lang w:val="en-US"/>
+              </w:rPr>
+            </w:pPr>
+            <w:r>
+              <w:rPr>
+                <w:rFonts w:ascii="Tahoma" w:hAnsi="Tahoma" w:cs="Tahoma"/>
+                <w:sz w:val="20"/>
+                <w:szCs w:val="20"/>
+                <w:lang w:val="en-US"/>
+              </w:rPr>
+              <w:t>4.</w:t>
+            </w:r>
+          </w:p>
+        </w:tc>
+        <w:tc>
+          <w:tcPr>
+            <w:tcW w:w="3616" w:type="pct"/>
+          </w:tcPr>
+          <w:p>
+            <w:pPr>
+              <w:rPr>
+                <w:rFonts w:ascii="Tahoma" w:hAnsi="Tahoma" w:cs="Tahoma"/>
+                <w:sz w:val="20"/>
+                <w:szCs w:val="20"/>
+                <w:lang w:val="en-US"/>
+              </w:rPr>
+            </w:pPr>
+            <w:r>
+              <w:rPr>
+                <w:rFonts w:ascii="Tahoma" w:hAnsi="Tahoma" w:cs="Tahoma"/>
+                <w:sz w:val="20"/>
+                <w:szCs w:val="20"/>
+                <w:lang w:val="en-US"/>
+              </w:rPr>
+              <w:t>Occupant suffering from a comorbid condition or any illnesses</w:t>
+            </w:r>
+          </w:p>
+        </w:tc>
+        <w:tc>
+          <w:tcPr>
+            <w:tcW w:w="1151" w:type="pct"/>
+          </w:tcPr>
+          <w:p>
+            <w:pPr>
+              <w:jc w:val="center"/>
+              <w:rPr>
+                <w:rFonts w:ascii="Tahoma" w:hAnsi="Tahoma" w:cs="Tahoma"/>
+                <w:sz w:val="20"/>
+                <w:szCs w:val="20"/>
+                <w:lang w:val="en-US"/>
+              </w:rPr>
+            </w:pPr>
+          </w:p>
+        </w:tc>
+      </w:tr>
+      <w:tr>
+        <w:trPr>
+          <w:trHeight w:val="232"/>
+        </w:trPr>
+        <w:tc>
+          <w:tcPr>
+            <w:tcW w:w="233" w:type="pct"/>
+          </w:tcPr>
+          <w:p>
+            <w:pPr>
+              <w:rPr>
+                <w:rFonts w:ascii="Tahoma" w:hAnsi="Tahoma" w:cs="Tahoma"/>
+                <w:sz w:val="20"/>
+                <w:szCs w:val="20"/>
+                <w:lang w:val="en-US"/>
+              </w:rPr>
+            </w:pPr>
+            <w:r>
+              <w:rPr>
+                <w:rFonts w:ascii="Tahoma" w:hAnsi="Tahoma" w:cs="Tahoma"/>
+                <w:sz w:val="20"/>
+                <w:szCs w:val="20"/>
+                <w:lang w:val="en-US"/>
+              </w:rPr>
+              <w:t>5.</w:t>
+            </w:r>
+          </w:p>
+        </w:tc>
+        <w:tc>
+          <w:tcPr>
+            <w:tcW w:w="3616" w:type="pct"/>
+          </w:tcPr>
+          <w:p>
+            <w:pPr>
+              <w:rPr>
+                <w:rFonts w:ascii="Tahoma" w:hAnsi="Tahoma" w:cs="Tahoma"/>
+                <w:sz w:val="20"/>
+                <w:szCs w:val="20"/>
+                <w:lang w:val="en-US"/>
+              </w:rPr>
+            </w:pPr>
+            <w:r>
+              <w:rPr>
+                <w:rFonts w:ascii="Tahoma" w:hAnsi="Tahoma" w:cs="Tahoma"/>
+                <w:sz w:val="20"/>
+                <w:szCs w:val="20"/>
+                <w:lang w:val="en-US"/>
+              </w:rPr>
+              <w:t>The number of rooms in the house</w:t>
+            </w:r>
+          </w:p>
+        </w:tc>
+        <w:tc>
+          <w:tcPr>
+            <w:tcW w:w="1151" w:type="pct"/>
+          </w:tcPr>
+          <w:p>
+            <w:pPr>
+              <w:jc w:val="center"/>
+              <w:rPr>
+                <w:rFonts w:ascii="Tahoma" w:hAnsi="Tahoma" w:cs="Tahoma"/>
+                <w:sz w:val="20"/>
+                <w:szCs w:val="20"/>
+                <w:lang w:val="en-US"/>
+              </w:rPr>
+            </w:pPr>
+          </w:p>
+        </w:tc>
+      </w:tr>
+      <w:tr>
+        <w:trPr>
+          <w:trHeight w:val="219"/>
+        </w:trPr>
+        <w:tc>
+          <w:tcPr>
+            <w:tcW w:w="233" w:type="pct"/>
+          </w:tcPr>
+          <w:p>
+            <w:pPr>
+              <w:rPr>
+                <w:rFonts w:ascii="Tahoma" w:hAnsi="Tahoma" w:cs="Tahoma"/>
+                <w:sz w:val="20"/>
+                <w:szCs w:val="20"/>
+                <w:lang w:val="en-US"/>
+              </w:rPr>
+            </w:pPr>
+            <w:r>
+              <w:rPr>
+                <w:rFonts w:ascii="Tahoma" w:hAnsi="Tahoma" w:cs="Tahoma"/>
+                <w:sz w:val="20"/>
+                <w:szCs w:val="20"/>
+                <w:lang w:val="en-US"/>
+              </w:rPr>
+              <w:t>6.</w:t>
+            </w:r>
+          </w:p>
+        </w:tc>
+        <w:tc>
+          <w:tcPr>
+            <w:tcW w:w="3616" w:type="pct"/>
+          </w:tcPr>
+          <w:p>
+            <w:pPr>
+              <w:rPr>
+                <w:rFonts w:ascii="Tahoma" w:hAnsi="Tahoma" w:cs="Tahoma"/>
+                <w:sz w:val="20"/>
+                <w:szCs w:val="20"/>
+                <w:lang w:val="en-US"/>
+              </w:rPr>
+            </w:pPr>
+            <w:r>
+              <w:rPr>
+                <w:rFonts w:ascii="Tahoma" w:hAnsi="Tahoma" w:cs="Tahoma"/>
+                <w:sz w:val="20"/>
+                <w:szCs w:val="20"/>
+                <w:lang w:val="en-US"/>
+              </w:rPr>
+              <w:t>The number of bathrooms/toilets</w:t>
+            </w:r>
+          </w:p>
+        </w:tc>
+        <w:tc>
+          <w:tcPr>
+            <w:tcW w:w="1151" w:type="pct"/>
+          </w:tcPr>
+          <w:p>
+            <w:pPr>
+              <w:jc w:val="center"/>
+              <w:rPr>
+                <w:rFonts w:ascii="Tahoma" w:hAnsi="Tahoma" w:cs="Tahoma"/>
+                <w:sz w:val="20"/>
+                <w:szCs w:val="20"/>
+                <w:lang w:val="en-US"/>
+              </w:rPr>
+            </w:pPr>
+          </w:p>
+        </w:tc>
+      </w:tr>
+      <w:tr>
+        <w:trPr>
+          <w:trHeight w:val="687"/>
+        </w:trPr>
+        <w:tc>
+          <w:tcPr>
+            <w:tcW w:w="233" w:type="pct"/>
+          </w:tcPr>
+          <w:p>
+            <w:pPr>
+              <w:rPr>
+                <w:rFonts w:ascii="Tahoma" w:hAnsi="Tahoma" w:cs="Tahoma"/>
+                <w:sz w:val="20"/>
+                <w:szCs w:val="20"/>
+                <w:lang w:val="en-US"/>
+              </w:rPr>
+            </w:pPr>
+            <w:r>
+              <w:rPr>
+                <w:rFonts w:ascii="Tahoma" w:hAnsi="Tahoma" w:cs="Tahoma"/>
+                <w:sz w:val="20"/>
+                <w:szCs w:val="20"/>
+                <w:lang w:val="en-US"/>
+              </w:rPr>
+              <w:t>7.</w:t>
+            </w:r>
+          </w:p>
+        </w:tc>
+        <w:tc>
+          <w:tcPr>
+            <w:tcW w:w="3616" w:type="pct"/>
+          </w:tcPr>
+          <w:p>
+            <w:pPr>
+              <w:rPr>
+                <w:rFonts w:ascii="Tahoma" w:hAnsi="Tahoma" w:cs="Tahoma"/>
+                <w:sz w:val="20"/>
+                <w:szCs w:val="20"/>
+                <w:lang w:val="en-US"/>
+              </w:rPr>
+            </w:pPr>
+            <w:r>
+              <w:rPr>
+                <w:rFonts w:ascii="Tahoma" w:hAnsi="Tahoma" w:cs="Tahoma"/>
+                <w:sz w:val="20"/>
+                <w:szCs w:val="20"/>
+                <w:lang w:val="en-US"/>
+              </w:rPr>
+              <w:t>The number of bathrooms/toilets that are connected to the room (attached bathroom)</w:t>
+            </w:r>
+          </w:p>
+        </w:tc>
+        <w:tc>
+          <w:tcPr>
+            <w:tcW w:w="1151" w:type="pct"/>
+          </w:tcPr>
+          <w:p>
+            <w:pPr>
+              <w:jc w:val="center"/>
+              <w:rPr>
+                <w:rFonts w:ascii="Tahoma" w:hAnsi="Tahoma" w:cs="Tahoma"/>
+                <w:sz w:val="20"/>
+                <w:szCs w:val="20"/>
+                <w:lang w:val="en-US"/>
+              </w:rPr>
+            </w:pPr>
+          </w:p>
+        </w:tc>
+      </w:tr>
+    </w:tbl>
+    <w:p>
+      <w:pPr>
         <w:shd w:val="clear" w:color="auto" w:fill="FFFFFF"/>
         <w:spacing w:after="0" w:line="240" w:lineRule="auto"/>
         <w:rPr>
-          <w:rFonts w:eastAsia="Times New Roman" w:cstheme="minorHAnsi"/>
+          <w:rFonts w:ascii="Tahoma" w:eastAsia="Times New Roman" w:hAnsi="Tahoma" w:cs="Tahoma"/>
           <w:color w:val="000000"/>
           <w:sz w:val="20"/>
           <w:szCs w:val="20"/>
@@ -2141,7 +3311,21 @@
         <w:shd w:val="clear" w:color="auto" w:fill="FFFFFF"/>
         <w:spacing w:after="0" w:line="240" w:lineRule="auto"/>
         <w:rPr>
-          <w:rFonts w:eastAsia="Times New Roman" w:cstheme="minorHAnsi"/>
+          <w:rFonts w:ascii="Tahoma" w:eastAsia="Times New Roman" w:hAnsi="Tahoma" w:cs="Tahoma"/>
+          <w:color w:val="000000"/>
+          <w:sz w:val="20"/>
+          <w:szCs w:val="20"/>
+          <w:shd w:val="clear" w:color="auto" w:fill="FFFFFF"/>
+          <w:lang w:eastAsia="en-MY"/>
+        </w:rPr>
+      </w:pPr>
+    </w:p>
+    <w:p>
+      <w:pPr>
+        <w:shd w:val="clear" w:color="auto" w:fill="FFFFFF"/>
+        <w:spacing w:after="0" w:line="240" w:lineRule="auto"/>
+        <w:rPr>
+          <w:rFonts w:ascii="Tahoma" w:eastAsia="Times New Roman" w:hAnsi="Tahoma" w:cs="Tahoma"/>
           <w:color w:val="000000"/>
           <w:sz w:val="20"/>
           <w:szCs w:val="20"/>
@@ -2150,7 +3334,7 @@
       </w:pPr>
       <w:r>
         <w:rPr>
-          <w:rFonts w:eastAsia="Times New Roman" w:cstheme="minorHAnsi"/>
+          <w:rFonts w:ascii="Tahoma" w:eastAsia="Times New Roman" w:hAnsi="Tahoma" w:cs="Tahoma"/>
           <w:color w:val="000000"/>
           <w:sz w:val="20"/>
           <w:szCs w:val="20"/>
@@ -2161,7 +3345,7 @@
       </w:r>
       <w:r>
         <w:rPr>
-          <w:rFonts w:eastAsia="Times New Roman" w:cstheme="minorHAnsi"/>
+          <w:rFonts w:ascii="Tahoma" w:eastAsia="Times New Roman" w:hAnsi="Tahoma" w:cs="Tahoma"/>
           <w:color w:val="000000"/>
           <w:sz w:val="20"/>
           <w:szCs w:val="20"/>
@@ -2172,7 +3356,7 @@
       </w:r>
       <w:r>
         <w:rPr>
-          <w:rFonts w:eastAsia="Times New Roman" w:cstheme="minorHAnsi"/>
+          <w:rFonts w:ascii="Tahoma" w:eastAsia="Times New Roman" w:hAnsi="Tahoma" w:cs="Tahoma"/>
           <w:color w:val="000000"/>
           <w:sz w:val="20"/>
           <w:szCs w:val="20"/>
@@ -2183,7 +3367,7 @@
       </w:r>
       <w:r>
         <w:rPr>
-          <w:rFonts w:eastAsia="Times New Roman" w:cstheme="minorHAnsi"/>
+          <w:rFonts w:ascii="Tahoma" w:eastAsia="Times New Roman" w:hAnsi="Tahoma" w:cs="Tahoma"/>
           <w:color w:val="000000"/>
           <w:sz w:val="20"/>
           <w:szCs w:val="20"/>
@@ -2213,7 +3397,7 @@
 </file>
 
 <file path=word/endnotes.xml><?xml version="1.0" encoding="utf-8"?>
-<w:endnotes xmlns:wpc="http://schemas.microsoft.com/office/word/2010/wordprocessingCanvas" xmlns:cx="http://schemas.microsoft.com/office/drawing/2014/chartex" xmlns:cx1="http://schemas.microsoft.com/office/drawing/2015/9/8/chartex" xmlns:cx2="http://schemas.microsoft.com/office/drawing/2015/10/21/chartex" xmlns:cx3="http://schemas.microsoft.com/office/drawing/2016/5/9/chartex" xmlns:cx4="http://schemas.microsoft.com/office/drawing/2016/5/10/chartex" xmlns:cx5="http://schemas.microsoft.com/office/drawing/2016/5/11/chartex" xmlns:cx6="http://schemas.microsoft.com/office/drawing/2016/5/12/chartex" xmlns:cx7="http://schemas.microsoft.com/office/drawing/2016/5/13/chartex" xmlns:cx8="http://schemas.microsoft.com/office/drawing/2016/5/14/chartex" xmlns:mc="http://schemas.openxmlformats.org/markup-compatibility/2006" xmlns:aink="http://schemas.microsoft.com/office/drawing/2016/ink" xmlns:am3d="http://schemas.microsoft.com/office/drawing/2017/model3d" xmlns:o="urn:schemas-microsoft-com:office:office" xmlns:r="http://schemas.openxmlformats.org/officeDocument/2006/relationships" xmlns:m="http://schemas.openxmlformats.org/officeDocument/2006/math" xmlns:v="urn:schemas-microsoft-com:vml" xmlns:wp14="http://schemas.microsoft.com/office/word/2010/wordprocessingDrawing" xmlns:wp="http://schemas.openxmlformats.org/drawingml/2006/wordprocessingDrawing" xmlns:w10="urn:schemas-microsoft-com:office:word" xmlns:w="http://schemas.openxmlformats.org/wordprocessingml/2006/main" xmlns:w14="http://schemas.microsoft.com/office/word/2010/wordml" xmlns:w15="http://schemas.microsoft.com/office/word/2012/wordml" xmlns:w16cex="http://schemas.microsoft.com/office/word/2018/wordml/cex" xmlns:w16cid="http://schemas.microsoft.com/office/word/2016/wordml/cid" xmlns:w16="http://schemas.microsoft.com/office/word/2018/wordml" xmlns:w16se="http://schemas.microsoft.com/office/word/2015/wordml/symex" xmlns:wpg="http://schemas.microsoft.com/office/word/2010/wordprocessingGroup" xmlns:wpi="http://schemas.microsoft.com/office/word/2010/wordprocessingInk" xmlns:wne="http://schemas.microsoft.com/office/word/2006/wordml" xmlns:wps="http://schemas.microsoft.com/office/word/2010/wordprocessingShape" mc:Ignorable="w14 w15 w16se w16cid w16 w16cex wp14">
+<w:endnotes xmlns:wpc="http://schemas.microsoft.com/office/word/2010/wordprocessingCanvas" xmlns:cx="http://schemas.microsoft.com/office/drawing/2014/chartex" xmlns:cx1="http://schemas.microsoft.com/office/drawing/2015/9/8/chartex" xmlns:cx2="http://schemas.microsoft.com/office/drawing/2015/10/21/chartex" xmlns:cx3="http://schemas.microsoft.com/office/drawing/2016/5/9/chartex" xmlns:cx4="http://schemas.microsoft.com/office/drawing/2016/5/10/chartex" xmlns:cx5="http://schemas.microsoft.com/office/drawing/2016/5/11/chartex" xmlns:cx6="http://schemas.microsoft.com/office/drawing/2016/5/12/chartex" xmlns:cx7="http://schemas.microsoft.com/office/drawing/2016/5/13/chartex" xmlns:cx8="http://schemas.microsoft.com/office/drawing/2016/5/14/chartex" xmlns:mc="http://schemas.openxmlformats.org/markup-compatibility/2006" xmlns:aink="http://schemas.microsoft.com/office/drawing/2016/ink" xmlns:am3d="http://schemas.microsoft.com/office/drawing/2017/model3d" xmlns:o="urn:schemas-microsoft-com:office:office" xmlns:r="http://schemas.openxmlformats.org/officeDocument/2006/relationships" xmlns:m="http://schemas.openxmlformats.org/officeDocument/2006/math" xmlns:v="urn:schemas-microsoft-com:vml" xmlns:wp14="http://schemas.microsoft.com/office/word/2010/wordprocessingDrawing" xmlns:wp="http://schemas.openxmlformats.org/drawingml/2006/wordprocessingDrawing" xmlns:w10="urn:schemas-microsoft-com:office:word" xmlns:w="http://schemas.openxmlformats.org/wordprocessingml/2006/main" xmlns:w14="http://schemas.microsoft.com/office/word/2010/wordml" xmlns:w15="http://schemas.microsoft.com/office/word/2012/wordml" xmlns:w16cex="http://schemas.microsoft.com/office/word/2018/wordml/cex" xmlns:w16cid="http://schemas.microsoft.com/office/word/2016/wordml/cid" xmlns:w16="http://schemas.microsoft.com/office/word/2018/wordml" xmlns:w16sdtdh="http://schemas.microsoft.com/office/word/2020/wordml/sdtdatahash" xmlns:w16se="http://schemas.microsoft.com/office/word/2015/wordml/symex" xmlns:wpg="http://schemas.microsoft.com/office/word/2010/wordprocessingGroup" xmlns:wpi="http://schemas.microsoft.com/office/word/2010/wordprocessingInk" xmlns:wne="http://schemas.microsoft.com/office/word/2006/wordml" xmlns:wps="http://schemas.microsoft.com/office/word/2010/wordprocessingShape" mc:Ignorable="w14 w15 w16se w16cid w16 w16cex w16sdtdh wp14">
   <w:endnote w:type="separator" w:id="-1">
     <w:p>
       <w:pPr>
@@ -2238,7 +3422,7 @@
 </file>
 
 <file path=word/footnotes.xml><?xml version="1.0" encoding="utf-8"?>
-<w:footnotes xmlns:wpc="http://schemas.microsoft.com/office/word/2010/wordprocessingCanvas" xmlns:cx="http://schemas.microsoft.com/office/drawing/2014/chartex" xmlns:cx1="http://schemas.microsoft.com/office/drawing/2015/9/8/chartex" xmlns:cx2="http://schemas.microsoft.com/office/drawing/2015/10/21/chartex" xmlns:cx3="http://schemas.microsoft.com/office/drawing/2016/5/9/chartex" xmlns:cx4="http://schemas.microsoft.com/office/drawing/2016/5/10/chartex" xmlns:cx5="http://schemas.microsoft.com/office/drawing/2016/5/11/chartex" xmlns:cx6="http://schemas.microsoft.com/office/drawing/2016/5/12/chartex" xmlns:cx7="http://schemas.microsoft.com/office/drawing/2016/5/13/chartex" xmlns:cx8="http://schemas.microsoft.com/office/drawing/2016/5/14/chartex" xmlns:mc="http://schemas.openxmlformats.org/markup-compatibility/2006" xmlns:aink="http://schemas.microsoft.com/office/drawing/2016/ink" xmlns:am3d="http://schemas.microsoft.com/office/drawing/2017/model3d" xmlns:o="urn:schemas-microsoft-com:office:office" xmlns:r="http://schemas.openxmlformats.org/officeDocument/2006/relationships" xmlns:m="http://schemas.openxmlformats.org/officeDocument/2006/math" xmlns:v="urn:schemas-microsoft-com:vml" xmlns:wp14="http://schemas.microsoft.com/office/word/2010/wordprocessingDrawing" xmlns:wp="http://schemas.openxmlformats.org/drawingml/2006/wordprocessingDrawing" xmlns:w10="urn:schemas-microsoft-com:office:word" xmlns:w="http://schemas.openxmlformats.org/wordprocessingml/2006/main" xmlns:w14="http://schemas.microsoft.com/office/word/2010/wordml" xmlns:w15="http://schemas.microsoft.com/office/word/2012/wordml" xmlns:w16cex="http://schemas.microsoft.com/office/word/2018/wordml/cex" xmlns:w16cid="http://schemas.microsoft.com/office/word/2016/wordml/cid" xmlns:w16="http://schemas.microsoft.com/office/word/2018/wordml" xmlns:w16se="http://schemas.microsoft.com/office/word/2015/wordml/symex" xmlns:wpg="http://schemas.microsoft.com/office/word/2010/wordprocessingGroup" xmlns:wpi="http://schemas.microsoft.com/office/word/2010/wordprocessingInk" xmlns:wne="http://schemas.microsoft.com/office/word/2006/wordml" xmlns:wps="http://schemas.microsoft.com/office/word/2010/wordprocessingShape" mc:Ignorable="w14 w15 w16se w16cid w16 w16cex wp14">
+<w:footnotes xmlns:wpc="http://schemas.microsoft.com/office/word/2010/wordprocessingCanvas" xmlns:cx="http://schemas.microsoft.com/office/drawing/2014/chartex" xmlns:cx1="http://schemas.microsoft.com/office/drawing/2015/9/8/chartex" xmlns:cx2="http://schemas.microsoft.com/office/drawing/2015/10/21/chartex" xmlns:cx3="http://schemas.microsoft.com/office/drawing/2016/5/9/chartex" xmlns:cx4="http://schemas.microsoft.com/office/drawing/2016/5/10/chartex" xmlns:cx5="http://schemas.microsoft.com/office/drawing/2016/5/11/chartex" xmlns:cx6="http://schemas.microsoft.com/office/drawing/2016/5/12/chartex" xmlns:cx7="http://schemas.microsoft.com/office/drawing/2016/5/13/chartex" xmlns:cx8="http://schemas.microsoft.com/office/drawing/2016/5/14/chartex" xmlns:mc="http://schemas.openxmlformats.org/markup-compatibility/2006" xmlns:aink="http://schemas.microsoft.com/office/drawing/2016/ink" xmlns:am3d="http://schemas.microsoft.com/office/drawing/2017/model3d" xmlns:o="urn:schemas-microsoft-com:office:office" xmlns:r="http://schemas.openxmlformats.org/officeDocument/2006/relationships" xmlns:m="http://schemas.openxmlformats.org/officeDocument/2006/math" xmlns:v="urn:schemas-microsoft-com:vml" xmlns:wp14="http://schemas.microsoft.com/office/word/2010/wordprocessingDrawing" xmlns:wp="http://schemas.openxmlformats.org/drawingml/2006/wordprocessingDrawing" xmlns:w10="urn:schemas-microsoft-com:office:word" xmlns:w="http://schemas.openxmlformats.org/wordprocessingml/2006/main" xmlns:w14="http://schemas.microsoft.com/office/word/2010/wordml" xmlns:w15="http://schemas.microsoft.com/office/word/2012/wordml" xmlns:w16cex="http://schemas.microsoft.com/office/word/2018/wordml/cex" xmlns:w16cid="http://schemas.microsoft.com/office/word/2016/wordml/cid" xmlns:w16="http://schemas.microsoft.com/office/word/2018/wordml" xmlns:w16sdtdh="http://schemas.microsoft.com/office/word/2020/wordml/sdtdatahash" xmlns:w16se="http://schemas.microsoft.com/office/word/2015/wordml/symex" xmlns:wpg="http://schemas.microsoft.com/office/word/2010/wordprocessingGroup" xmlns:wpi="http://schemas.microsoft.com/office/word/2010/wordprocessingInk" xmlns:wne="http://schemas.microsoft.com/office/word/2006/wordml" xmlns:wps="http://schemas.microsoft.com/office/word/2010/wordprocessingShape" mc:Ignorable="w14 w15 w16se w16cid w16 w16cex w16sdtdh wp14">
   <w:footnote w:type="separator" w:id="-1">
     <w:p>
       <w:pPr>
@@ -2263,7 +3447,7 @@
 </file>
 
 <file path=word/numbering.xml><?xml version="1.0" encoding="utf-8"?>
-<w:numbering xmlns:wpc="http://schemas.microsoft.com/office/word/2010/wordprocessingCanvas" xmlns:cx="http://schemas.microsoft.com/office/drawing/2014/chartex" xmlns:cx1="http://schemas.microsoft.com/office/drawing/2015/9/8/chartex" xmlns:cx2="http://schemas.microsoft.com/office/drawing/2015/10/21/chartex" xmlns:cx3="http://schemas.microsoft.com/office/drawing/2016/5/9/chartex" xmlns:cx4="http://schemas.microsoft.com/office/drawing/2016/5/10/chartex" xmlns:cx5="http://schemas.microsoft.com/office/drawing/2016/5/11/chartex" xmlns:cx6="http://schemas.microsoft.com/office/drawing/2016/5/12/chartex" xmlns:cx7="http://schemas.microsoft.com/office/drawing/2016/5/13/chartex" xmlns:cx8="http://schemas.microsoft.com/office/drawing/2016/5/14/chartex" xmlns:mc="http://schemas.openxmlformats.org/markup-compatibility/2006" xmlns:aink="http://schemas.microsoft.com/office/drawing/2016/ink" xmlns:am3d="http://schemas.microsoft.com/office/drawing/2017/model3d" xmlns:o="urn:schemas-microsoft-com:office:office" xmlns:r="http://schemas.openxmlformats.org/officeDocument/2006/relationships" xmlns:m="http://schemas.openxmlformats.org/officeDocument/2006/math" xmlns:v="urn:schemas-microsoft-com:vml" xmlns:wp14="http://schemas.microsoft.com/office/word/2010/wordprocessingDrawing" xmlns:wp="http://schemas.openxmlformats.org/drawingml/2006/wordprocessingDrawing" xmlns:w10="urn:schemas-microsoft-com:office:word" xmlns:w="http://schemas.openxmlformats.org/wordprocessingml/2006/main" xmlns:w14="http://schemas.microsoft.com/office/word/2010/wordml" xmlns:w15="http://schemas.microsoft.com/office/word/2012/wordml" xmlns:w16cex="http://schemas.microsoft.com/office/word/2018/wordml/cex" xmlns:w16cid="http://schemas.microsoft.com/office/word/2016/wordml/cid" xmlns:w16="http://schemas.microsoft.com/office/word/2018/wordml" xmlns:w16se="http://schemas.microsoft.com/office/word/2015/wordml/symex" xmlns:wpg="http://schemas.microsoft.com/office/word/2010/wordprocessingGroup" xmlns:wpi="http://schemas.microsoft.com/office/word/2010/wordprocessingInk" xmlns:wne="http://schemas.microsoft.com/office/word/2006/wordml" xmlns:wps="http://schemas.microsoft.com/office/word/2010/wordprocessingShape" mc:Ignorable="w14 w15 w16se w16cid w16 w16cex wp14">
+<w:numbering xmlns:wpc="http://schemas.microsoft.com/office/word/2010/wordprocessingCanvas" xmlns:cx="http://schemas.microsoft.com/office/drawing/2014/chartex" xmlns:cx1="http://schemas.microsoft.com/office/drawing/2015/9/8/chartex" xmlns:cx2="http://schemas.microsoft.com/office/drawing/2015/10/21/chartex" xmlns:cx3="http://schemas.microsoft.com/office/drawing/2016/5/9/chartex" xmlns:cx4="http://schemas.microsoft.com/office/drawing/2016/5/10/chartex" xmlns:cx5="http://schemas.microsoft.com/office/drawing/2016/5/11/chartex" xmlns:cx6="http://schemas.microsoft.com/office/drawing/2016/5/12/chartex" xmlns:cx7="http://schemas.microsoft.com/office/drawing/2016/5/13/chartex" xmlns:cx8="http://schemas.microsoft.com/office/drawing/2016/5/14/chartex" xmlns:mc="http://schemas.openxmlformats.org/markup-compatibility/2006" xmlns:aink="http://schemas.microsoft.com/office/drawing/2016/ink" xmlns:am3d="http://schemas.microsoft.com/office/drawing/2017/model3d" xmlns:o="urn:schemas-microsoft-com:office:office" xmlns:r="http://schemas.openxmlformats.org/officeDocument/2006/relationships" xmlns:m="http://schemas.openxmlformats.org/officeDocument/2006/math" xmlns:v="urn:schemas-microsoft-com:vml" xmlns:wp14="http://schemas.microsoft.com/office/word/2010/wordprocessingDrawing" xmlns:wp="http://schemas.openxmlformats.org/drawingml/2006/wordprocessingDrawing" xmlns:w10="urn:schemas-microsoft-com:office:word" xmlns:w="http://schemas.openxmlformats.org/wordprocessingml/2006/main" xmlns:w14="http://schemas.microsoft.com/office/word/2010/wordml" xmlns:w15="http://schemas.microsoft.com/office/word/2012/wordml" xmlns:w16cex="http://schemas.microsoft.com/office/word/2018/wordml/cex" xmlns:w16cid="http://schemas.microsoft.com/office/word/2016/wordml/cid" xmlns:w16="http://schemas.microsoft.com/office/word/2018/wordml" xmlns:w16sdtdh="http://schemas.microsoft.com/office/word/2020/wordml/sdtdatahash" xmlns:w16se="http://schemas.microsoft.com/office/word/2015/wordml/symex" xmlns:wpg="http://schemas.microsoft.com/office/word/2010/wordprocessingGroup" xmlns:wpi="http://schemas.microsoft.com/office/word/2010/wordprocessingInk" xmlns:wne="http://schemas.microsoft.com/office/word/2006/wordml" xmlns:wps="http://schemas.microsoft.com/office/word/2010/wordprocessingShape" mc:Ignorable="w14 w15 w16se w16cid w16 w16cex w16sdtdh wp14">
   <w:abstractNum w:abstractNumId="0" w15:restartNumberingAfterBreak="0">
     <w:nsid w:val="01455DF0"/>
     <w:multiLevelType w:val="hybridMultilevel"/>
@@ -3019,7 +4203,7 @@
 </file>
 
 <file path=word/styles.xml><?xml version="1.0" encoding="utf-8"?>
-<w:styles xmlns:mc="http://schemas.openxmlformats.org/markup-compatibility/2006" xmlns:r="http://schemas.openxmlformats.org/officeDocument/2006/relationships" xmlns:w="http://schemas.openxmlformats.org/wordprocessingml/2006/main" xmlns:w14="http://schemas.microsoft.com/office/word/2010/wordml" xmlns:w15="http://schemas.microsoft.com/office/word/2012/wordml" xmlns:w16cex="http://schemas.microsoft.com/office/word/2018/wordml/cex" xmlns:w16cid="http://schemas.microsoft.com/office/word/2016/wordml/cid" xmlns:w16="http://schemas.microsoft.com/office/word/2018/wordml" xmlns:w16se="http://schemas.microsoft.com/office/word/2015/wordml/symex" mc:Ignorable="w14 w15 w16se w16cid w16 w16cex">
+<w:styles xmlns:mc="http://schemas.openxmlformats.org/markup-compatibility/2006" xmlns:r="http://schemas.openxmlformats.org/officeDocument/2006/relationships" xmlns:w="http://schemas.openxmlformats.org/wordprocessingml/2006/main" xmlns:w14="http://schemas.microsoft.com/office/word/2010/wordml" xmlns:w15="http://schemas.microsoft.com/office/word/2012/wordml" xmlns:w16cex="http://schemas.microsoft.com/office/word/2018/wordml/cex" xmlns:w16cid="http://schemas.microsoft.com/office/word/2016/wordml/cid" xmlns:w16="http://schemas.microsoft.com/office/word/2018/wordml" xmlns:w16sdtdh="http://schemas.microsoft.com/office/word/2020/wordml/sdtdatahash" xmlns:w16se="http://schemas.microsoft.com/office/word/2015/wordml/symex" mc:Ignorable="w14 w15 w16se w16cid w16 w16cex w16sdtdh">
   <w:docDefaults>
     <w:rPrDefault>
       <w:rPr>

</xml_diff>